<commit_message>
updating the requirement specification
</commit_message>
<xml_diff>
--- a/Lastenheft.docx
+++ b/Lastenheft.docx
@@ -56,6 +56,7 @@
           <w:b/>
           <w:caps/>
           <w:color w:val="007FC5"/>
+          <w:lang w:val="en-GB"/>
         </w:rPr>
       </w:pPr>
       <w:r>
@@ -65,6 +66,7 @@
           <w:caps/>
           <w:color w:val="007FC5"/>
           <w:sz w:val="32"/>
+          <w:lang w:val="en-GB"/>
         </w:rPr>
         <w:t>Lastenheft</w:t>
       </w:r>
@@ -75,6 +77,7 @@
           <w:caps/>
           <w:color w:val="007FC5"/>
           <w:sz w:val="32"/>
+          <w:lang w:val="en-GB"/>
         </w:rPr>
         <w:t xml:space="preserve"> SUBSCRIPTION BUDGET TOOL</w:t>
       </w:r>
@@ -84,6 +87,7 @@
         <w:rPr>
           <w:rFonts w:ascii="Arial" w:hAnsi="Arial" w:cs="Arial"/>
           <w:b/>
+          <w:lang w:val="en-GB"/>
         </w:rPr>
       </w:pPr>
     </w:p>
@@ -94,6 +98,7 @@
           <w:rFonts w:ascii="Arial" w:hAnsi="Arial" w:cs="Arial"/>
           <w:sz w:val="22"/>
           <w:szCs w:val="22"/>
+          <w:lang w:val="en-GB"/>
         </w:rPr>
       </w:pPr>
       <w:r>
@@ -102,6 +107,7 @@
           <w:b/>
           <w:sz w:val="22"/>
           <w:szCs w:val="22"/>
+          <w:lang w:val="en-GB"/>
         </w:rPr>
         <w:t>Version</w:t>
       </w:r>
@@ -111,6 +117,7 @@
           <w:b/>
           <w:sz w:val="22"/>
           <w:szCs w:val="22"/>
+          <w:lang w:val="en-GB"/>
         </w:rPr>
         <w:t>:</w:t>
       </w:r>
@@ -119,17 +126,28 @@
           <w:rFonts w:ascii="Arial" w:hAnsi="Arial" w:cs="Arial"/>
           <w:sz w:val="22"/>
           <w:szCs w:val="22"/>
-        </w:rPr>
-        <w:t xml:space="preserve"> 0.1</w:t>
-      </w:r>
-    </w:p>
-    <w:p>
-      <w:pPr>
-        <w:ind w:left="360"/>
+          <w:lang w:val="en-GB"/>
+        </w:rPr>
+        <w:t xml:space="preserve"> 0.</w:t>
+      </w:r>
+      <w:r>
         <w:rPr>
           <w:rFonts w:ascii="Arial" w:hAnsi="Arial" w:cs="Arial"/>
           <w:sz w:val="22"/>
           <w:szCs w:val="22"/>
+          <w:lang w:val="en-GB"/>
+        </w:rPr>
+        <w:t>2</w:t>
+      </w:r>
+    </w:p>
+    <w:p>
+      <w:pPr>
+        <w:ind w:left="360"/>
+        <w:rPr>
+          <w:rFonts w:ascii="Arial" w:hAnsi="Arial" w:cs="Arial"/>
+          <w:sz w:val="22"/>
+          <w:szCs w:val="22"/>
+          <w:lang w:val="en-GB"/>
         </w:rPr>
       </w:pPr>
     </w:p>
@@ -573,16 +591,8 @@
               <w:rPr>
                 <w:rFonts w:ascii="Arial" w:hAnsi="Arial" w:cs="Arial"/>
               </w:rPr>
-              <w:t xml:space="preserve">Sans </w:t>
+              <w:t>Sans Undertale</w:t>
             </w:r>
-            <w:proofErr w:type="spellStart"/>
-            <w:r>
-              <w:rPr>
-                <w:rFonts w:ascii="Arial" w:hAnsi="Arial" w:cs="Arial"/>
-              </w:rPr>
-              <w:t>Undertale</w:t>
-            </w:r>
-            <w:proofErr w:type="spellEnd"/>
           </w:p>
         </w:tc>
         <w:tc>
@@ -654,6 +664,107 @@
                 <w:rFonts w:ascii="Arial" w:hAnsi="Arial" w:cs="Arial"/>
               </w:rPr>
             </w:pPr>
+            <w:r>
+              <w:rPr>
+                <w:rFonts w:ascii="Arial" w:hAnsi="Arial" w:cs="Arial"/>
+              </w:rPr>
+              <w:t>14. 02. 2020</w:t>
+            </w:r>
+          </w:p>
+        </w:tc>
+        <w:tc>
+          <w:tcPr>
+            <w:tcW w:w="2456" w:type="dxa"/>
+            <w:tcBorders>
+              <w:top w:val="single" w:sz="6" w:space="0" w:color="BFBFBF" w:themeColor="background1" w:themeShade="BF"/>
+              <w:bottom w:val="single" w:sz="6" w:space="0" w:color="BFBFBF" w:themeColor="background1" w:themeShade="BF"/>
+            </w:tcBorders>
+            <w:vAlign w:val="center"/>
+          </w:tcPr>
+          <w:p>
+            <w:pPr>
+              <w:pStyle w:val="Tabelle"/>
+              <w:rPr>
+                <w:rFonts w:ascii="Arial" w:hAnsi="Arial" w:cs="Arial"/>
+              </w:rPr>
+            </w:pPr>
+            <w:r>
+              <w:rPr>
+                <w:rFonts w:ascii="Arial" w:hAnsi="Arial" w:cs="Arial"/>
+              </w:rPr>
+              <w:t>Sans Undertale</w:t>
+            </w:r>
+          </w:p>
+        </w:tc>
+        <w:tc>
+          <w:tcPr>
+            <w:tcW w:w="5103" w:type="dxa"/>
+            <w:tcBorders>
+              <w:top w:val="single" w:sz="6" w:space="0" w:color="BFBFBF" w:themeColor="background1" w:themeShade="BF"/>
+              <w:bottom w:val="single" w:sz="6" w:space="0" w:color="BFBFBF" w:themeColor="background1" w:themeShade="BF"/>
+            </w:tcBorders>
+            <w:vAlign w:val="center"/>
+          </w:tcPr>
+          <w:p>
+            <w:pPr>
+              <w:pStyle w:val="Tabelle"/>
+              <w:rPr>
+                <w:rFonts w:ascii="Arial" w:hAnsi="Arial" w:cs="Arial"/>
+              </w:rPr>
+            </w:pPr>
+            <w:r>
+              <w:rPr>
+                <w:rFonts w:ascii="Arial" w:hAnsi="Arial" w:cs="Arial"/>
+              </w:rPr>
+              <w:t>Nachtragen der Management Sum, Ausgangssituration und Meilensteine.</w:t>
+            </w:r>
+            <w:r>
+              <w:rPr>
+                <w:rFonts w:ascii="Arial" w:hAnsi="Arial" w:cs="Arial"/>
+              </w:rPr>
+              <w:t xml:space="preserve"> Rechtschreibkorrekturen</w:t>
+            </w:r>
+          </w:p>
+        </w:tc>
+      </w:tr>
+      <w:tr>
+        <w:trPr>
+          <w:trHeight w:val="369"/>
+        </w:trPr>
+        <w:tc>
+          <w:tcPr>
+            <w:tcW w:w="1323" w:type="dxa"/>
+            <w:tcBorders>
+              <w:top w:val="single" w:sz="6" w:space="0" w:color="BFBFBF" w:themeColor="background1" w:themeShade="BF"/>
+              <w:bottom w:val="single" w:sz="6" w:space="0" w:color="BFBFBF" w:themeColor="background1" w:themeShade="BF"/>
+            </w:tcBorders>
+            <w:vAlign w:val="center"/>
+          </w:tcPr>
+          <w:p>
+            <w:pPr>
+              <w:pStyle w:val="Tabelle"/>
+              <w:rPr>
+                <w:rFonts w:ascii="Arial" w:hAnsi="Arial" w:cs="Arial"/>
+              </w:rPr>
+            </w:pPr>
+          </w:p>
+        </w:tc>
+        <w:tc>
+          <w:tcPr>
+            <w:tcW w:w="1324" w:type="dxa"/>
+            <w:tcBorders>
+              <w:top w:val="single" w:sz="6" w:space="0" w:color="BFBFBF" w:themeColor="background1" w:themeShade="BF"/>
+              <w:bottom w:val="single" w:sz="6" w:space="0" w:color="BFBFBF" w:themeColor="background1" w:themeShade="BF"/>
+            </w:tcBorders>
+            <w:vAlign w:val="center"/>
+          </w:tcPr>
+          <w:p>
+            <w:pPr>
+              <w:pStyle w:val="Tabelle"/>
+              <w:rPr>
+                <w:rFonts w:ascii="Arial" w:hAnsi="Arial" w:cs="Arial"/>
+              </w:rPr>
+            </w:pPr>
           </w:p>
         </w:tc>
         <w:tc>
@@ -770,83 +881,6 @@
           </w:p>
         </w:tc>
       </w:tr>
-      <w:tr>
-        <w:trPr>
-          <w:trHeight w:val="369"/>
-        </w:trPr>
-        <w:tc>
-          <w:tcPr>
-            <w:tcW w:w="1323" w:type="dxa"/>
-            <w:tcBorders>
-              <w:top w:val="single" w:sz="6" w:space="0" w:color="BFBFBF" w:themeColor="background1" w:themeShade="BF"/>
-              <w:bottom w:val="single" w:sz="6" w:space="0" w:color="BFBFBF" w:themeColor="background1" w:themeShade="BF"/>
-            </w:tcBorders>
-            <w:vAlign w:val="center"/>
-          </w:tcPr>
-          <w:p>
-            <w:pPr>
-              <w:pStyle w:val="Tabelle"/>
-              <w:rPr>
-                <w:rFonts w:ascii="Arial" w:hAnsi="Arial" w:cs="Arial"/>
-              </w:rPr>
-            </w:pPr>
-          </w:p>
-        </w:tc>
-        <w:tc>
-          <w:tcPr>
-            <w:tcW w:w="1324" w:type="dxa"/>
-            <w:tcBorders>
-              <w:top w:val="single" w:sz="6" w:space="0" w:color="BFBFBF" w:themeColor="background1" w:themeShade="BF"/>
-              <w:bottom w:val="single" w:sz="6" w:space="0" w:color="BFBFBF" w:themeColor="background1" w:themeShade="BF"/>
-            </w:tcBorders>
-            <w:vAlign w:val="center"/>
-          </w:tcPr>
-          <w:p>
-            <w:pPr>
-              <w:pStyle w:val="Tabelle"/>
-              <w:rPr>
-                <w:rFonts w:ascii="Arial" w:hAnsi="Arial" w:cs="Arial"/>
-              </w:rPr>
-            </w:pPr>
-          </w:p>
-        </w:tc>
-        <w:tc>
-          <w:tcPr>
-            <w:tcW w:w="2456" w:type="dxa"/>
-            <w:tcBorders>
-              <w:top w:val="single" w:sz="6" w:space="0" w:color="BFBFBF" w:themeColor="background1" w:themeShade="BF"/>
-              <w:bottom w:val="single" w:sz="6" w:space="0" w:color="BFBFBF" w:themeColor="background1" w:themeShade="BF"/>
-            </w:tcBorders>
-            <w:vAlign w:val="center"/>
-          </w:tcPr>
-          <w:p>
-            <w:pPr>
-              <w:pStyle w:val="Tabelle"/>
-              <w:rPr>
-                <w:rFonts w:ascii="Arial" w:hAnsi="Arial" w:cs="Arial"/>
-              </w:rPr>
-            </w:pPr>
-          </w:p>
-        </w:tc>
-        <w:tc>
-          <w:tcPr>
-            <w:tcW w:w="5103" w:type="dxa"/>
-            <w:tcBorders>
-              <w:top w:val="single" w:sz="6" w:space="0" w:color="BFBFBF" w:themeColor="background1" w:themeShade="BF"/>
-              <w:bottom w:val="single" w:sz="6" w:space="0" w:color="BFBFBF" w:themeColor="background1" w:themeShade="BF"/>
-            </w:tcBorders>
-            <w:vAlign w:val="center"/>
-          </w:tcPr>
-          <w:p>
-            <w:pPr>
-              <w:pStyle w:val="Tabelle"/>
-              <w:rPr>
-                <w:rFonts w:ascii="Arial" w:hAnsi="Arial" w:cs="Arial"/>
-              </w:rPr>
-            </w:pPr>
-          </w:p>
-        </w:tc>
-      </w:tr>
     </w:tbl>
     <w:p>
       <w:pPr>
@@ -863,7 +897,6 @@
       </w:pPr>
       <w:bookmarkStart w:id="3" w:name="_Toc536201978"/>
       <w:r>
-        <w:lastRenderedPageBreak/>
         <w:t>INHALT</w:t>
       </w:r>
       <w:bookmarkEnd w:id="3"/>
@@ -2094,7 +2127,29 @@
             <w:sz w:val="22"/>
             <w:szCs w:val="22"/>
           </w:rPr>
-          <w:t>Reviewvermerke und Meeting-Protokolle</w:t>
+          <w:t>Review</w:t>
+        </w:r>
+        <w:r>
+          <w:rPr>
+            <w:rStyle w:val="Hyperlink"/>
+            <w:rFonts w:ascii="Arial" w:hAnsi="Arial" w:cs="Arial"/>
+            <w:noProof/>
+            <w:color w:val="auto"/>
+            <w:sz w:val="22"/>
+            <w:szCs w:val="22"/>
+          </w:rPr>
+          <w:t>-V</w:t>
+        </w:r>
+        <w:r>
+          <w:rPr>
+            <w:rStyle w:val="Hyperlink"/>
+            <w:rFonts w:ascii="Arial" w:hAnsi="Arial" w:cs="Arial"/>
+            <w:noProof/>
+            <w:color w:val="auto"/>
+            <w:sz w:val="22"/>
+            <w:szCs w:val="22"/>
+          </w:rPr>
+          <w:t>ermerke und Meeting-Protokolle</w:t>
         </w:r>
         <w:r>
           <w:rPr>
@@ -2415,7 +2470,7 @@
         <w:spacing w:line="300" w:lineRule="auto"/>
         <w:ind w:right="-567"/>
         <w:rPr>
-          <w:rFonts w:ascii="Arial" w:eastAsiaTheme="minorEastAsia" w:hAnsi="Arial" w:cs="Arial"/>
+          <w:rFonts w:ascii="Arial" w:hAnsi="Arial" w:cs="Arial"/>
           <w:noProof/>
           <w:sz w:val="22"/>
           <w:szCs w:val="22"/>
@@ -2523,6 +2578,26 @@
           <w:fldChar w:fldCharType="end"/>
         </w:r>
       </w:hyperlink>
+      <w:r>
+        <w:rPr>
+          <w:rFonts w:ascii="Arial" w:hAnsi="Arial" w:cs="Arial"/>
+          <w:noProof/>
+          <w:sz w:val="22"/>
+          <w:szCs w:val="22"/>
+        </w:rPr>
+        <w:br/>
+        <w:t>2.2</w:t>
+      </w:r>
+      <w:r>
+        <w:rPr>
+          <w:rFonts w:ascii="Arial" w:hAnsi="Arial" w:cs="Arial"/>
+          <w:noProof/>
+          <w:sz w:val="22"/>
+          <w:szCs w:val="22"/>
+        </w:rPr>
+        <w:tab/>
+        <w:t>Ausgangssituration ..……………………………………………………………………….4</w:t>
+      </w:r>
     </w:p>
     <w:p>
       <w:pPr>
@@ -2551,7 +2626,18 @@
             <w:sz w:val="22"/>
             <w:szCs w:val="22"/>
           </w:rPr>
-          <w:t>2.2</w:t>
+          <w:t>2.</w:t>
+        </w:r>
+        <w:r>
+          <w:rPr>
+            <w:rStyle w:val="Hyperlink"/>
+            <w:rFonts w:ascii="Arial" w:hAnsi="Arial" w:cs="Arial"/>
+            <w:noProof/>
+            <w:color w:val="auto"/>
+            <w:sz w:val="22"/>
+            <w:szCs w:val="22"/>
+          </w:rPr>
+          <w:t>3</w:t>
         </w:r>
         <w:r>
           <w:rPr>
@@ -2671,7 +2757,18 @@
             <w:sz w:val="22"/>
             <w:szCs w:val="22"/>
           </w:rPr>
-          <w:t>2.3</w:t>
+          <w:t>2.</w:t>
+        </w:r>
+        <w:r>
+          <w:rPr>
+            <w:rStyle w:val="Hyperlink"/>
+            <w:rFonts w:ascii="Arial" w:hAnsi="Arial" w:cs="Arial"/>
+            <w:noProof/>
+            <w:color w:val="auto"/>
+            <w:sz w:val="22"/>
+            <w:szCs w:val="22"/>
+          </w:rPr>
+          <w:t>4</w:t>
         </w:r>
         <w:r>
           <w:rPr>
@@ -2791,7 +2888,18 @@
             <w:sz w:val="22"/>
             <w:szCs w:val="22"/>
           </w:rPr>
-          <w:t>2.4</w:t>
+          <w:t>2.</w:t>
+        </w:r>
+        <w:r>
+          <w:rPr>
+            <w:rStyle w:val="Hyperlink"/>
+            <w:rFonts w:ascii="Arial" w:hAnsi="Arial" w:cs="Arial"/>
+            <w:noProof/>
+            <w:color w:val="auto"/>
+            <w:sz w:val="22"/>
+            <w:szCs w:val="22"/>
+          </w:rPr>
+          <w:t>5</w:t>
         </w:r>
         <w:r>
           <w:rPr>
@@ -2911,7 +3019,18 @@
             <w:sz w:val="22"/>
             <w:szCs w:val="22"/>
           </w:rPr>
-          <w:t>2.5</w:t>
+          <w:t>2.</w:t>
+        </w:r>
+        <w:r>
+          <w:rPr>
+            <w:rStyle w:val="Hyperlink"/>
+            <w:rFonts w:ascii="Arial" w:hAnsi="Arial" w:cs="Arial"/>
+            <w:noProof/>
+            <w:color w:val="auto"/>
+            <w:sz w:val="22"/>
+            <w:szCs w:val="22"/>
+          </w:rPr>
+          <w:t>6</w:t>
         </w:r>
         <w:r>
           <w:rPr>
@@ -2932,6 +3051,128 @@
             <w:szCs w:val="22"/>
           </w:rPr>
           <w:t>Ressourcen</w:t>
+        </w:r>
+        <w:r>
+          <w:rPr>
+            <w:rFonts w:ascii="Arial" w:hAnsi="Arial" w:cs="Arial"/>
+            <w:noProof/>
+            <w:webHidden/>
+            <w:sz w:val="22"/>
+            <w:szCs w:val="22"/>
+          </w:rPr>
+          <w:tab/>
+        </w:r>
+        <w:r>
+          <w:rPr>
+            <w:rFonts w:ascii="Arial" w:hAnsi="Arial" w:cs="Arial"/>
+            <w:noProof/>
+            <w:webHidden/>
+            <w:sz w:val="22"/>
+            <w:szCs w:val="22"/>
+          </w:rPr>
+          <w:fldChar w:fldCharType="begin"/>
+        </w:r>
+        <w:r>
+          <w:rPr>
+            <w:rFonts w:ascii="Arial" w:hAnsi="Arial" w:cs="Arial"/>
+            <w:noProof/>
+            <w:webHidden/>
+            <w:sz w:val="22"/>
+            <w:szCs w:val="22"/>
+          </w:rPr>
+          <w:instrText xml:space="preserve"> PAGEREF _Toc536201994 \h </w:instrText>
+        </w:r>
+        <w:r>
+          <w:rPr>
+            <w:rFonts w:ascii="Arial" w:hAnsi="Arial" w:cs="Arial"/>
+            <w:noProof/>
+            <w:webHidden/>
+            <w:sz w:val="22"/>
+            <w:szCs w:val="22"/>
+          </w:rPr>
+        </w:r>
+        <w:r>
+          <w:rPr>
+            <w:rFonts w:ascii="Arial" w:hAnsi="Arial" w:cs="Arial"/>
+            <w:noProof/>
+            <w:webHidden/>
+            <w:sz w:val="22"/>
+            <w:szCs w:val="22"/>
+          </w:rPr>
+          <w:fldChar w:fldCharType="separate"/>
+        </w:r>
+        <w:r>
+          <w:rPr>
+            <w:rFonts w:ascii="Arial" w:hAnsi="Arial" w:cs="Arial"/>
+            <w:noProof/>
+            <w:webHidden/>
+            <w:sz w:val="22"/>
+            <w:szCs w:val="22"/>
+          </w:rPr>
+          <w:t>4</w:t>
+        </w:r>
+        <w:r>
+          <w:rPr>
+            <w:rFonts w:ascii="Arial" w:hAnsi="Arial" w:cs="Arial"/>
+            <w:noProof/>
+            <w:webHidden/>
+            <w:sz w:val="22"/>
+            <w:szCs w:val="22"/>
+          </w:rPr>
+          <w:fldChar w:fldCharType="end"/>
+        </w:r>
+      </w:hyperlink>
+      <w:r>
+        <w:rPr>
+          <w:rFonts w:ascii="Arial" w:hAnsi="Arial" w:cs="Arial"/>
+          <w:noProof/>
+          <w:sz w:val="22"/>
+          <w:szCs w:val="22"/>
+        </w:rPr>
+        <w:br/>
+      </w:r>
+      <w:hyperlink w:anchor="_Toc536201994" w:history="1">
+        <w:r>
+          <w:rPr>
+            <w:rStyle w:val="Hyperlink"/>
+            <w:rFonts w:ascii="Arial" w:hAnsi="Arial" w:cs="Arial"/>
+            <w:noProof/>
+            <w:color w:val="auto"/>
+            <w:sz w:val="22"/>
+            <w:szCs w:val="22"/>
+          </w:rPr>
+          <w:t>2.</w:t>
+        </w:r>
+        <w:r>
+          <w:rPr>
+            <w:rStyle w:val="Hyperlink"/>
+            <w:rFonts w:ascii="Arial" w:hAnsi="Arial" w:cs="Arial"/>
+            <w:noProof/>
+            <w:color w:val="auto"/>
+            <w:sz w:val="22"/>
+            <w:szCs w:val="22"/>
+          </w:rPr>
+          <w:t>7</w:t>
+        </w:r>
+        <w:r>
+          <w:rPr>
+            <w:rFonts w:ascii="Arial" w:eastAsiaTheme="minorEastAsia" w:hAnsi="Arial" w:cs="Arial"/>
+            <w:noProof/>
+            <w:sz w:val="22"/>
+            <w:szCs w:val="22"/>
+          </w:rPr>
+          <w:tab/>
+        </w:r>
+        <w:r>
+          <w:rPr>
+            <w:rStyle w:val="Hyperlink"/>
+            <w:rFonts w:ascii="Arial" w:hAnsi="Arial" w:cs="Arial"/>
+            <w:noProof/>
+            <w:color w:val="auto"/>
+            <w:sz w:val="22"/>
+            <w:szCs w:val="22"/>
+          </w:rPr>
+          <w:t>Management Summary</w:t>
         </w:r>
         <w:r>
           <w:rPr>
@@ -3598,8 +3839,6 @@
           <w:fldChar w:fldCharType="end"/>
         </w:r>
       </w:hyperlink>
-      <w:bookmarkStart w:id="4" w:name="_GoBack"/>
-      <w:bookmarkEnd w:id="4"/>
     </w:p>
     <w:p>
       <w:pPr>
@@ -4284,56 +4523,7 @@
             <w:sz w:val="22"/>
             <w:szCs w:val="22"/>
           </w:rPr>
-          <w:fldChar w:fldCharType="begin"/>
-        </w:r>
-        <w:r>
-          <w:rPr>
-            <w:rFonts w:ascii="Arial" w:hAnsi="Arial" w:cs="Arial"/>
-            <w:noProof/>
-            <w:webHidden/>
-            <w:sz w:val="22"/>
-            <w:szCs w:val="22"/>
-          </w:rPr>
-          <w:instrText xml:space="preserve"> PAGEREF _Toc536202006 \h </w:instrText>
-        </w:r>
-        <w:r>
-          <w:rPr>
-            <w:rFonts w:ascii="Arial" w:hAnsi="Arial" w:cs="Arial"/>
-            <w:noProof/>
-            <w:webHidden/>
-            <w:sz w:val="22"/>
-            <w:szCs w:val="22"/>
-          </w:rPr>
-        </w:r>
-        <w:r>
-          <w:rPr>
-            <w:rFonts w:ascii="Arial" w:hAnsi="Arial" w:cs="Arial"/>
-            <w:noProof/>
-            <w:webHidden/>
-            <w:sz w:val="22"/>
-            <w:szCs w:val="22"/>
-          </w:rPr>
-          <w:fldChar w:fldCharType="separate"/>
-        </w:r>
-        <w:r>
-          <w:rPr>
-            <w:rFonts w:ascii="Arial" w:hAnsi="Arial" w:cs="Arial"/>
-            <w:noProof/>
-            <w:webHidden/>
-            <w:sz w:val="22"/>
-            <w:szCs w:val="22"/>
-          </w:rPr>
-          <w:t>5</w:t>
-        </w:r>
-        <w:r>
-          <w:rPr>
-            <w:rFonts w:ascii="Arial" w:hAnsi="Arial" w:cs="Arial"/>
-            <w:noProof/>
-            <w:webHidden/>
-            <w:sz w:val="22"/>
-            <w:szCs w:val="22"/>
-          </w:rPr>
-          <w:fldChar w:fldCharType="end"/>
+          <w:t>6</w:t>
         </w:r>
       </w:hyperlink>
     </w:p>
@@ -4347,13 +4537,84 @@
         <w:spacing w:line="300" w:lineRule="auto"/>
         <w:ind w:right="-567"/>
         <w:rPr>
+          <w:rFonts w:ascii="Arial" w:hAnsi="Arial" w:cs="Arial"/>
+          <w:noProof/>
+          <w:sz w:val="22"/>
+          <w:szCs w:val="22"/>
+        </w:rPr>
+      </w:pPr>
+      <w:hyperlink w:anchor="_Toc536202007" w:history="1">
+        <w:r>
+          <w:rPr>
+            <w:rStyle w:val="Hyperlink"/>
+            <w:rFonts w:ascii="Arial" w:hAnsi="Arial" w:cs="Arial"/>
+            <w:noProof/>
+            <w:color w:val="auto"/>
+            <w:sz w:val="22"/>
+            <w:szCs w:val="22"/>
+          </w:rPr>
+          <w:t>3.2.5</w:t>
+        </w:r>
+        <w:r>
+          <w:rPr>
+            <w:rFonts w:ascii="Arial" w:eastAsiaTheme="minorEastAsia" w:hAnsi="Arial" w:cs="Arial"/>
+            <w:noProof/>
+            <w:sz w:val="22"/>
+            <w:szCs w:val="22"/>
+          </w:rPr>
+          <w:tab/>
+        </w:r>
+        <w:r>
+          <w:rPr>
+            <w:rStyle w:val="Hyperlink"/>
+            <w:rFonts w:ascii="Arial" w:hAnsi="Arial" w:cs="Arial"/>
+            <w:noProof/>
+            <w:color w:val="auto"/>
+            <w:sz w:val="22"/>
+            <w:szCs w:val="22"/>
+          </w:rPr>
+          <w:t>Schätzung des Aufwands</w:t>
+        </w:r>
+        <w:r>
+          <w:rPr>
+            <w:rFonts w:ascii="Arial" w:hAnsi="Arial" w:cs="Arial"/>
+            <w:noProof/>
+            <w:webHidden/>
+            <w:sz w:val="22"/>
+            <w:szCs w:val="22"/>
+          </w:rPr>
+          <w:tab/>
+        </w:r>
+        <w:r>
+          <w:rPr>
+            <w:rFonts w:ascii="Arial" w:hAnsi="Arial" w:cs="Arial"/>
+            <w:noProof/>
+            <w:webHidden/>
+            <w:sz w:val="22"/>
+            <w:szCs w:val="22"/>
+          </w:rPr>
+          <w:t>6</w:t>
+        </w:r>
+      </w:hyperlink>
+    </w:p>
+    <w:p>
+      <w:pPr>
+        <w:pStyle w:val="TOC2"/>
+        <w:tabs>
+          <w:tab w:val="left" w:pos="880"/>
+          <w:tab w:val="right" w:leader="dot" w:pos="9072"/>
+          <w:tab w:val="right" w:leader="dot" w:pos="10189"/>
+        </w:tabs>
+        <w:spacing w:line="300" w:lineRule="auto"/>
+        <w:ind w:right="-567"/>
+        <w:rPr>
           <w:rFonts w:ascii="Arial" w:eastAsiaTheme="minorEastAsia" w:hAnsi="Arial" w:cs="Arial"/>
           <w:noProof/>
           <w:sz w:val="22"/>
           <w:szCs w:val="22"/>
         </w:rPr>
       </w:pPr>
-      <w:hyperlink w:anchor="_Toc536202007" w:history="1">
+      <w:hyperlink w:anchor="_Toc536202002" w:history="1">
         <w:r>
           <w:rPr>
             <w:rStyle w:val="Hyperlink"/>
@@ -4363,7 +4624,18 @@
             <w:sz w:val="22"/>
             <w:szCs w:val="22"/>
           </w:rPr>
-          <w:t>3.2.5</w:t>
+          <w:t>3.</w:t>
+        </w:r>
+        <w:r>
+          <w:rPr>
+            <w:rStyle w:val="Hyperlink"/>
+            <w:rFonts w:ascii="Arial" w:hAnsi="Arial" w:cs="Arial"/>
+            <w:noProof/>
+            <w:color w:val="auto"/>
+            <w:sz w:val="22"/>
+            <w:szCs w:val="22"/>
+          </w:rPr>
+          <w:t>3</w:t>
         </w:r>
         <w:r>
           <w:rPr>
@@ -4383,7 +4655,7 @@
             <w:sz w:val="22"/>
             <w:szCs w:val="22"/>
           </w:rPr>
-          <w:t>Schätzung des Aufwands</w:t>
+          <w:t>Meilensteine</w:t>
         </w:r>
         <w:r>
           <w:rPr>
@@ -4403,56 +4675,7 @@
             <w:sz w:val="22"/>
             <w:szCs w:val="22"/>
           </w:rPr>
-          <w:fldChar w:fldCharType="begin"/>
-        </w:r>
-        <w:r>
-          <w:rPr>
-            <w:rFonts w:ascii="Arial" w:hAnsi="Arial" w:cs="Arial"/>
-            <w:noProof/>
-            <w:webHidden/>
-            <w:sz w:val="22"/>
-            <w:szCs w:val="22"/>
-          </w:rPr>
-          <w:instrText xml:space="preserve"> PAGEREF _Toc536202007 \h </w:instrText>
-        </w:r>
-        <w:r>
-          <w:rPr>
-            <w:rFonts w:ascii="Arial" w:hAnsi="Arial" w:cs="Arial"/>
-            <w:noProof/>
-            <w:webHidden/>
-            <w:sz w:val="22"/>
-            <w:szCs w:val="22"/>
-          </w:rPr>
-        </w:r>
-        <w:r>
-          <w:rPr>
-            <w:rFonts w:ascii="Arial" w:hAnsi="Arial" w:cs="Arial"/>
-            <w:noProof/>
-            <w:webHidden/>
-            <w:sz w:val="22"/>
-            <w:szCs w:val="22"/>
-          </w:rPr>
-          <w:fldChar w:fldCharType="separate"/>
-        </w:r>
-        <w:r>
-          <w:rPr>
-            <w:rFonts w:ascii="Arial" w:hAnsi="Arial" w:cs="Arial"/>
-            <w:noProof/>
-            <w:webHidden/>
-            <w:sz w:val="22"/>
-            <w:szCs w:val="22"/>
-          </w:rPr>
-          <w:t>5</w:t>
-        </w:r>
-        <w:r>
-          <w:rPr>
-            <w:rFonts w:ascii="Arial" w:hAnsi="Arial" w:cs="Arial"/>
-            <w:noProof/>
-            <w:webHidden/>
-            <w:sz w:val="22"/>
-            <w:szCs w:val="22"/>
-          </w:rPr>
-          <w:fldChar w:fldCharType="end"/>
+          <w:t>6</w:t>
         </w:r>
       </w:hyperlink>
     </w:p>
@@ -4521,56 +4744,7 @@
             <w:sz w:val="22"/>
             <w:szCs w:val="22"/>
           </w:rPr>
-          <w:fldChar w:fldCharType="begin"/>
-        </w:r>
-        <w:r>
-          <w:rPr>
-            <w:rFonts w:ascii="Arial" w:hAnsi="Arial" w:cs="Arial"/>
-            <w:noProof/>
-            <w:webHidden/>
-            <w:sz w:val="22"/>
-            <w:szCs w:val="22"/>
-          </w:rPr>
-          <w:instrText xml:space="preserve"> PAGEREF _Toc536202008 \h </w:instrText>
-        </w:r>
-        <w:r>
-          <w:rPr>
-            <w:rFonts w:ascii="Arial" w:hAnsi="Arial" w:cs="Arial"/>
-            <w:noProof/>
-            <w:webHidden/>
-            <w:sz w:val="22"/>
-            <w:szCs w:val="22"/>
-          </w:rPr>
-        </w:r>
-        <w:r>
-          <w:rPr>
-            <w:rFonts w:ascii="Arial" w:hAnsi="Arial" w:cs="Arial"/>
-            <w:noProof/>
-            <w:webHidden/>
-            <w:sz w:val="22"/>
-            <w:szCs w:val="22"/>
-          </w:rPr>
-          <w:fldChar w:fldCharType="separate"/>
-        </w:r>
-        <w:r>
-          <w:rPr>
-            <w:rFonts w:ascii="Arial" w:hAnsi="Arial" w:cs="Arial"/>
-            <w:noProof/>
-            <w:webHidden/>
-            <w:sz w:val="22"/>
-            <w:szCs w:val="22"/>
-          </w:rPr>
-          <w:t>6</w:t>
-        </w:r>
-        <w:r>
-          <w:rPr>
-            <w:rFonts w:ascii="Arial" w:hAnsi="Arial" w:cs="Arial"/>
-            <w:noProof/>
-            <w:webHidden/>
-            <w:sz w:val="22"/>
-            <w:szCs w:val="22"/>
-          </w:rPr>
-          <w:fldChar w:fldCharType="end"/>
+          <w:t>7</w:t>
         </w:r>
       </w:hyperlink>
     </w:p>
@@ -4639,94 +4813,281 @@
             <w:sz w:val="22"/>
             <w:szCs w:val="22"/>
           </w:rPr>
-          <w:fldChar w:fldCharType="begin"/>
-        </w:r>
-        <w:r>
-          <w:rPr>
-            <w:rFonts w:ascii="Arial" w:hAnsi="Arial" w:cs="Arial"/>
-            <w:noProof/>
-            <w:webHidden/>
-            <w:sz w:val="22"/>
-            <w:szCs w:val="22"/>
-          </w:rPr>
-          <w:instrText xml:space="preserve"> PAGEREF _Toc536202009 \h </w:instrText>
-        </w:r>
-        <w:r>
-          <w:rPr>
-            <w:rFonts w:ascii="Arial" w:hAnsi="Arial" w:cs="Arial"/>
-            <w:noProof/>
-            <w:webHidden/>
-            <w:sz w:val="22"/>
-            <w:szCs w:val="22"/>
-          </w:rPr>
-        </w:r>
-        <w:r>
-          <w:rPr>
-            <w:rFonts w:ascii="Arial" w:hAnsi="Arial" w:cs="Arial"/>
-            <w:noProof/>
-            <w:webHidden/>
-            <w:sz w:val="22"/>
-            <w:szCs w:val="22"/>
-          </w:rPr>
-          <w:fldChar w:fldCharType="separate"/>
-        </w:r>
-        <w:r>
-          <w:rPr>
-            <w:rFonts w:ascii="Arial" w:hAnsi="Arial" w:cs="Arial"/>
-            <w:noProof/>
-            <w:webHidden/>
-            <w:sz w:val="22"/>
-            <w:szCs w:val="22"/>
-          </w:rPr>
-          <w:t>7</w:t>
-        </w:r>
-        <w:r>
-          <w:rPr>
-            <w:rFonts w:ascii="Arial" w:hAnsi="Arial" w:cs="Arial"/>
-            <w:noProof/>
-            <w:webHidden/>
-            <w:sz w:val="22"/>
-            <w:szCs w:val="22"/>
-          </w:rPr>
-          <w:fldChar w:fldCharType="end"/>
+          <w:t>8</w:t>
         </w:r>
       </w:hyperlink>
     </w:p>
     <w:p>
       <w:pPr>
-        <w:tabs>
-          <w:tab w:val="right" w:leader="dot" w:pos="9072"/>
-        </w:tabs>
-        <w:spacing w:line="300" w:lineRule="auto"/>
-        <w:ind w:right="-567"/>
-        <w:rPr>
-          <w:rFonts w:ascii="Arial" w:hAnsi="Arial" w:cs="Arial"/>
+        <w:pStyle w:val="Heading1"/>
+        <w:numPr>
+          <w:ilvl w:val="0"/>
+          <w:numId w:val="0"/>
+        </w:numPr>
+        <w:ind w:left="360"/>
+      </w:pPr>
+      <w:r>
+        <w:rPr>
           <w:sz w:val="22"/>
           <w:szCs w:val="22"/>
         </w:rPr>
-      </w:pPr>
-      <w:r>
-        <w:rPr>
-          <w:rFonts w:ascii="Arial" w:hAnsi="Arial" w:cs="Arial"/>
-          <w:sz w:val="22"/>
-          <w:szCs w:val="22"/>
-        </w:rPr>
         <w:fldChar w:fldCharType="end"/>
       </w:r>
-    </w:p>
-    <w:p>
-      <w:pPr>
-        <w:pStyle w:val="Heading1"/>
-      </w:pPr>
       <w:r>
         <w:br w:type="column"/>
       </w:r>
-      <w:bookmarkStart w:id="5" w:name="_Toc536201979"/>
+      <w:bookmarkStart w:id="4" w:name="_Toc536201979"/>
       <w:r>
         <w:lastRenderedPageBreak/>
+        <w:t xml:space="preserve">1. </w:t>
+      </w:r>
+      <w:r>
         <w:t>Einleitung</w:t>
       </w:r>
+      <w:bookmarkEnd w:id="4"/>
+    </w:p>
+    <w:p>
+      <w:pPr>
+        <w:pStyle w:val="Heading2"/>
+        <w:rPr>
+          <w:rFonts w:ascii="Arial" w:hAnsi="Arial"/>
+        </w:rPr>
+      </w:pPr>
+      <w:bookmarkStart w:id="5" w:name="_Toc536201980"/>
+      <w:r>
+        <w:rPr>
+          <w:rFonts w:ascii="Arial" w:hAnsi="Arial"/>
+        </w:rPr>
+        <w:t>Allgemeines</w:t>
+      </w:r>
       <w:bookmarkEnd w:id="5"/>
+      <w:r>
+        <w:rPr>
+          <w:rFonts w:ascii="Arial" w:hAnsi="Arial"/>
+        </w:rPr>
+        <w:t xml:space="preserve"> </w:t>
+      </w:r>
+    </w:p>
+    <w:p>
+      <w:pPr>
+        <w:pStyle w:val="Heading3"/>
+        <w:rPr>
+          <w:rFonts w:ascii="Arial" w:hAnsi="Arial"/>
+        </w:rPr>
+      </w:pPr>
+      <w:bookmarkStart w:id="6" w:name="_Toc536201981"/>
+      <w:r>
+        <w:rPr>
+          <w:rFonts w:ascii="Arial" w:hAnsi="Arial"/>
+        </w:rPr>
+        <w:t>Ziel</w:t>
+      </w:r>
+      <w:r>
+        <w:rPr>
+          <w:rFonts w:ascii="Arial" w:hAnsi="Arial"/>
+        </w:rPr>
+        <w:t xml:space="preserve"> und </w:t>
+      </w:r>
+      <w:r>
+        <w:rPr>
+          <w:rFonts w:ascii="Arial" w:hAnsi="Arial"/>
+        </w:rPr>
+        <w:t>Zweck</w:t>
+      </w:r>
+      <w:r>
+        <w:rPr>
+          <w:rFonts w:ascii="Arial" w:hAnsi="Arial"/>
+        </w:rPr>
+        <w:t xml:space="preserve"> dieses Dokuments</w:t>
+      </w:r>
+      <w:bookmarkEnd w:id="6"/>
+    </w:p>
+    <w:p>
+      <w:pPr>
+        <w:rPr>
+          <w:rFonts w:ascii="Arial" w:hAnsi="Arial" w:cs="Arial"/>
+        </w:rPr>
+      </w:pPr>
+      <w:r>
+        <w:rPr>
+          <w:rFonts w:ascii="Arial" w:hAnsi="Arial" w:cs="Arial"/>
+        </w:rPr>
+        <w:t>Dieses Lastenheft beschreib</w:t>
+      </w:r>
+      <w:r>
+        <w:rPr>
+          <w:rFonts w:ascii="Arial" w:hAnsi="Arial" w:cs="Arial"/>
+        </w:rPr>
+        <w:t xml:space="preserve">t die Spezifikationen das aus dem Projekt resultierenden Produkts und vom Auftraggeber gegebenen Anforderungen für die Projektentwicklung. Dieses Dokument soll dabei unterstützen die genauen </w:t>
+      </w:r>
+      <w:r>
+        <w:rPr>
+          <w:rFonts w:ascii="Arial" w:hAnsi="Arial" w:cs="Arial"/>
+        </w:rPr>
+        <w:t>Erwartungen</w:t>
+      </w:r>
+      <w:r>
+        <w:rPr>
+          <w:rFonts w:ascii="Arial" w:hAnsi="Arial" w:cs="Arial"/>
+        </w:rPr>
+        <w:t xml:space="preserve"> des Auftraggebers zu definieren und daraus </w:t>
+      </w:r>
+      <w:r>
+        <w:rPr>
+          <w:rFonts w:ascii="Arial" w:hAnsi="Arial" w:cs="Arial"/>
+        </w:rPr>
+        <w:t>ein Pflichtenheft zu erstellen.</w:t>
+      </w:r>
+      <w:r>
+        <w:rPr>
+          <w:rFonts w:ascii="Arial" w:hAnsi="Arial" w:cs="Arial"/>
+        </w:rPr>
+        <w:t xml:space="preserve">  </w:t>
+      </w:r>
+      <w:r>
+        <w:rPr>
+          <w:rFonts w:ascii="Arial" w:hAnsi="Arial" w:cs="Arial"/>
+        </w:rPr>
+        <w:t xml:space="preserve">  </w:t>
+      </w:r>
+    </w:p>
+    <w:p>
+      <w:pPr>
+        <w:pStyle w:val="Heading3"/>
+        <w:rPr>
+          <w:rFonts w:ascii="Arial" w:hAnsi="Arial"/>
+        </w:rPr>
+      </w:pPr>
+      <w:bookmarkStart w:id="7" w:name="_Toc536201982"/>
+      <w:r>
+        <w:rPr>
+          <w:rFonts w:ascii="Arial" w:hAnsi="Arial"/>
+        </w:rPr>
+        <w:t>Projektbezug</w:t>
+      </w:r>
+      <w:bookmarkEnd w:id="7"/>
+    </w:p>
+    <w:p>
+      <w:pPr>
+        <w:rPr>
+          <w:rFonts w:ascii="Arial" w:hAnsi="Arial" w:cs="Arial"/>
+        </w:rPr>
+      </w:pPr>
+      <w:r>
+        <w:rPr>
+          <w:rFonts w:ascii="Arial" w:hAnsi="Arial" w:cs="Arial"/>
+        </w:rPr>
+        <w:t xml:space="preserve">Der Auftraggeber ist sowohl Projektleiter als auch Entwickler </w:t>
+      </w:r>
+      <w:r>
+        <w:rPr>
+          <w:rFonts w:ascii="Arial" w:hAnsi="Arial" w:cs="Arial"/>
+        </w:rPr>
+        <w:t xml:space="preserve">für das zugewiesene Projekt mit Unterstützung des Coaching Programms des </w:t>
+      </w:r>
+      <w:r>
+        <w:rPr>
+          <w:rFonts w:ascii="Arial" w:hAnsi="Arial" w:cs="Arial"/>
+        </w:rPr>
+        <w:t>WIFI</w:t>
+      </w:r>
+      <w:r>
+        <w:rPr>
+          <w:rFonts w:ascii="Arial" w:hAnsi="Arial" w:cs="Arial"/>
+        </w:rPr>
+        <w:t xml:space="preserve"> in Wien.</w:t>
+      </w:r>
+    </w:p>
+    <w:p>
+      <w:pPr>
+        <w:pStyle w:val="Heading3"/>
+        <w:rPr>
+          <w:rFonts w:ascii="Arial" w:hAnsi="Arial"/>
+        </w:rPr>
+      </w:pPr>
+      <w:bookmarkStart w:id="8" w:name="_Toc536201983"/>
+      <w:r>
+        <w:rPr>
+          <w:rFonts w:ascii="Arial" w:hAnsi="Arial"/>
+        </w:rPr>
+        <w:t>Abkürzungen</w:t>
+      </w:r>
+      <w:bookmarkEnd w:id="8"/>
+    </w:p>
+    <w:p>
+      <w:pPr>
+        <w:rPr>
+          <w:rFonts w:ascii="Arial" w:hAnsi="Arial" w:cs="Arial"/>
+        </w:rPr>
+      </w:pPr>
+      <w:r>
+        <w:rPr>
+          <w:rFonts w:ascii="Arial" w:hAnsi="Arial" w:cs="Arial"/>
+        </w:rPr>
+        <w:t>WIFI – Wirtschaftsförderungsinstitut</w:t>
+      </w:r>
+    </w:p>
+    <w:p>
+      <w:pPr>
+        <w:rPr>
+          <w:rFonts w:ascii="Arial" w:hAnsi="Arial" w:cs="Arial"/>
+        </w:rPr>
+      </w:pPr>
+      <w:r>
+        <w:rPr>
+          <w:rFonts w:ascii="Arial" w:hAnsi="Arial" w:cs="Arial"/>
+        </w:rPr>
+        <w:t>WPF – Windows Presentation Foundation</w:t>
+      </w:r>
+    </w:p>
+    <w:p>
+      <w:pPr>
+        <w:rPr>
+          <w:rFonts w:ascii="Arial" w:hAnsi="Arial" w:cs="Arial"/>
+        </w:rPr>
+      </w:pPr>
+      <w:r>
+        <w:rPr>
+          <w:rFonts w:ascii="Arial" w:hAnsi="Arial" w:cs="Arial"/>
+        </w:rPr>
+        <w:t>SDK  – Software Development Kit</w:t>
+      </w:r>
+    </w:p>
+    <w:p>
+      <w:pPr>
+        <w:rPr>
+          <w:rFonts w:ascii="Arial" w:hAnsi="Arial" w:cs="Arial"/>
+        </w:rPr>
+      </w:pPr>
+    </w:p>
+    <w:p>
+      <w:pPr>
+        <w:pStyle w:val="Heading3"/>
+        <w:rPr>
+          <w:rFonts w:ascii="Arial" w:hAnsi="Arial"/>
+        </w:rPr>
+      </w:pPr>
+      <w:bookmarkStart w:id="9" w:name="_Toc536201984"/>
+      <w:r>
+        <w:rPr>
+          <w:rFonts w:ascii="Arial" w:hAnsi="Arial"/>
+        </w:rPr>
+        <w:t>Ablage, Gültigkeit und Bezüge zu anderen Dokumenten</w:t>
+      </w:r>
+      <w:bookmarkEnd w:id="9"/>
+    </w:p>
+    <w:p>
+      <w:pPr>
+        <w:rPr>
+          <w:rFonts w:ascii="Arial" w:hAnsi="Arial" w:cs="Arial"/>
+        </w:rPr>
+      </w:pPr>
+      <w:r>
+        <w:rPr>
+          <w:rFonts w:ascii="Arial" w:hAnsi="Arial" w:cs="Arial"/>
+        </w:rPr>
+        <w:t>Derzeit hat dieses Dokument keinerlei Bezug zu anderen Dokumenten.</w:t>
+      </w:r>
     </w:p>
     <w:p>
       <w:pPr>
@@ -4735,318 +5096,30 @@
           <w:rFonts w:ascii="Arial" w:hAnsi="Arial"/>
         </w:rPr>
       </w:pPr>
-      <w:bookmarkStart w:id="6" w:name="_Toc536201980"/>
+      <w:bookmarkStart w:id="10" w:name="_Toc536201985"/>
       <w:r>
         <w:rPr>
           <w:rFonts w:ascii="Arial" w:hAnsi="Arial"/>
         </w:rPr>
-        <w:t>Allgemeines</w:t>
-      </w:r>
-      <w:bookmarkEnd w:id="6"/>
-      <w:r>
+        <w:t>Verteiler und Freigabe</w:t>
+      </w:r>
+      <w:bookmarkEnd w:id="10"/>
+    </w:p>
+    <w:p>
+      <w:pPr>
+        <w:pStyle w:val="Heading3"/>
         <w:rPr>
           <w:rFonts w:ascii="Arial" w:hAnsi="Arial"/>
         </w:rPr>
-        <w:t xml:space="preserve"> </w:t>
-      </w:r>
-    </w:p>
-    <w:p>
-      <w:pPr>
-        <w:pStyle w:val="Heading3"/>
+      </w:pPr>
+      <w:bookmarkStart w:id="11" w:name="_Toc536201986"/>
+      <w:r>
         <w:rPr>
           <w:rFonts w:ascii="Arial" w:hAnsi="Arial"/>
         </w:rPr>
-      </w:pPr>
-      <w:bookmarkStart w:id="7" w:name="_Toc536201981"/>
-      <w:r>
-        <w:rPr>
-          <w:rFonts w:ascii="Arial" w:hAnsi="Arial"/>
-        </w:rPr>
-        <w:t>Ziel</w:t>
-      </w:r>
-      <w:r>
-        <w:rPr>
-          <w:rFonts w:ascii="Arial" w:hAnsi="Arial"/>
-        </w:rPr>
-        <w:t xml:space="preserve"> und </w:t>
-      </w:r>
-      <w:r>
-        <w:rPr>
-          <w:rFonts w:ascii="Arial" w:hAnsi="Arial"/>
-        </w:rPr>
-        <w:t>Zweck</w:t>
-      </w:r>
-      <w:r>
-        <w:rPr>
-          <w:rFonts w:ascii="Arial" w:hAnsi="Arial"/>
-        </w:rPr>
-        <w:t xml:space="preserve"> dieses Dokuments</w:t>
-      </w:r>
-      <w:bookmarkEnd w:id="7"/>
-    </w:p>
-    <w:p>
-      <w:pPr>
-        <w:rPr>
-          <w:rFonts w:ascii="Arial" w:hAnsi="Arial" w:cs="Arial"/>
-        </w:rPr>
-      </w:pPr>
-      <w:r>
-        <w:rPr>
-          <w:rFonts w:ascii="Arial" w:hAnsi="Arial" w:cs="Arial"/>
-        </w:rPr>
-        <w:t>Dieses Lastenheft beschreib</w:t>
-      </w:r>
-      <w:r>
-        <w:rPr>
-          <w:rFonts w:ascii="Arial" w:hAnsi="Arial" w:cs="Arial"/>
-        </w:rPr>
-        <w:t xml:space="preserve">t die Spezifikationen das aus dem Projekt resultierenden Produkts und vom Auftraggeber gegebenen Anforderungen für die Projektentwicklung. Dieses Dokument soll dabei unterstützen die genauen </w:t>
-      </w:r>
-      <w:proofErr w:type="spellStart"/>
-      <w:r>
-        <w:rPr>
-          <w:rFonts w:ascii="Arial" w:hAnsi="Arial" w:cs="Arial"/>
-        </w:rPr>
-        <w:t>Erwatungen</w:t>
-      </w:r>
-      <w:proofErr w:type="spellEnd"/>
-      <w:r>
-        <w:rPr>
-          <w:rFonts w:ascii="Arial" w:hAnsi="Arial" w:cs="Arial"/>
-        </w:rPr>
-        <w:t xml:space="preserve"> des Auftraggebers zu definieren und daraus </w:t>
-      </w:r>
-      <w:r>
-        <w:rPr>
-          <w:rFonts w:ascii="Arial" w:hAnsi="Arial" w:cs="Arial"/>
-        </w:rPr>
-        <w:t>ein Pflichtenheft zu erstellen.</w:t>
-      </w:r>
-      <w:r>
-        <w:rPr>
-          <w:rFonts w:ascii="Arial" w:hAnsi="Arial" w:cs="Arial"/>
-        </w:rPr>
-        <w:t xml:space="preserve">  </w:t>
-      </w:r>
-      <w:r>
-        <w:rPr>
-          <w:rFonts w:ascii="Arial" w:hAnsi="Arial" w:cs="Arial"/>
-        </w:rPr>
-        <w:t xml:space="preserve">  </w:t>
-      </w:r>
-    </w:p>
-    <w:p>
-      <w:pPr>
-        <w:pStyle w:val="Heading3"/>
-        <w:rPr>
-          <w:rFonts w:ascii="Arial" w:hAnsi="Arial"/>
-        </w:rPr>
-      </w:pPr>
-      <w:bookmarkStart w:id="8" w:name="_Toc536201982"/>
-      <w:r>
-        <w:rPr>
-          <w:rFonts w:ascii="Arial" w:hAnsi="Arial"/>
-        </w:rPr>
-        <w:t>Projektbezug</w:t>
-      </w:r>
-      <w:bookmarkEnd w:id="8"/>
-    </w:p>
-    <w:p>
-      <w:pPr>
-        <w:rPr>
-          <w:rFonts w:ascii="Arial" w:hAnsi="Arial" w:cs="Arial"/>
-        </w:rPr>
-      </w:pPr>
-      <w:r>
-        <w:rPr>
-          <w:rFonts w:ascii="Arial" w:hAnsi="Arial" w:cs="Arial"/>
-        </w:rPr>
-        <w:t xml:space="preserve">Der Auftraggeber ist sowohl Projektleiter als auch Entwickler </w:t>
-      </w:r>
-      <w:r>
-        <w:rPr>
-          <w:rFonts w:ascii="Arial" w:hAnsi="Arial" w:cs="Arial"/>
-        </w:rPr>
-        <w:t xml:space="preserve">für das zugewiesene Projekt mit Unterstützung des Coaching Programms des </w:t>
-      </w:r>
-      <w:r>
-        <w:rPr>
-          <w:rFonts w:ascii="Arial" w:hAnsi="Arial" w:cs="Arial"/>
-        </w:rPr>
-        <w:t>WIFI</w:t>
-      </w:r>
-      <w:r>
-        <w:rPr>
-          <w:rFonts w:ascii="Arial" w:hAnsi="Arial" w:cs="Arial"/>
-        </w:rPr>
-        <w:t xml:space="preserve"> in Wien.</w:t>
-      </w:r>
-    </w:p>
-    <w:p>
-      <w:pPr>
-        <w:pStyle w:val="Heading3"/>
-        <w:rPr>
-          <w:rFonts w:ascii="Arial" w:hAnsi="Arial"/>
-        </w:rPr>
-      </w:pPr>
-      <w:bookmarkStart w:id="9" w:name="_Toc536201983"/>
-      <w:r>
-        <w:rPr>
-          <w:rFonts w:ascii="Arial" w:hAnsi="Arial"/>
-        </w:rPr>
-        <w:t>Abkürzungen</w:t>
-      </w:r>
-      <w:bookmarkEnd w:id="9"/>
-    </w:p>
-    <w:p>
-      <w:pPr>
-        <w:rPr>
-          <w:rFonts w:ascii="Arial" w:hAnsi="Arial" w:cs="Arial"/>
-        </w:rPr>
-      </w:pPr>
-      <w:r>
-        <w:rPr>
-          <w:rFonts w:ascii="Arial" w:hAnsi="Arial" w:cs="Arial"/>
-        </w:rPr>
-        <w:t>WIFI – Wirtschaftsförderungsinstitut</w:t>
-      </w:r>
-    </w:p>
-    <w:p>
-      <w:pPr>
-        <w:rPr>
-          <w:rFonts w:ascii="Arial" w:hAnsi="Arial" w:cs="Arial"/>
-        </w:rPr>
-      </w:pPr>
-      <w:r>
-        <w:rPr>
-          <w:rFonts w:ascii="Arial" w:hAnsi="Arial" w:cs="Arial"/>
-        </w:rPr>
-        <w:t xml:space="preserve">WPF – Windows </w:t>
-      </w:r>
-      <w:proofErr w:type="spellStart"/>
-      <w:r>
-        <w:rPr>
-          <w:rFonts w:ascii="Arial" w:hAnsi="Arial" w:cs="Arial"/>
-        </w:rPr>
-        <w:t>Presentation</w:t>
-      </w:r>
-      <w:proofErr w:type="spellEnd"/>
-      <w:r>
-        <w:rPr>
-          <w:rFonts w:ascii="Arial" w:hAnsi="Arial" w:cs="Arial"/>
-        </w:rPr>
-        <w:t xml:space="preserve"> </w:t>
-      </w:r>
-      <w:proofErr w:type="spellStart"/>
-      <w:r>
-        <w:rPr>
-          <w:rFonts w:ascii="Arial" w:hAnsi="Arial" w:cs="Arial"/>
-        </w:rPr>
-        <w:t>Foundation</w:t>
-      </w:r>
-      <w:proofErr w:type="spellEnd"/>
-    </w:p>
-    <w:p>
-      <w:pPr>
-        <w:rPr>
-          <w:rFonts w:ascii="Arial" w:hAnsi="Arial" w:cs="Arial"/>
-        </w:rPr>
-      </w:pPr>
-      <w:proofErr w:type="gramStart"/>
-      <w:r>
-        <w:rPr>
-          <w:rFonts w:ascii="Arial" w:hAnsi="Arial" w:cs="Arial"/>
-        </w:rPr>
-        <w:t xml:space="preserve">SDK  </w:t>
-      </w:r>
-      <w:r>
-        <w:rPr>
-          <w:rFonts w:ascii="Arial" w:hAnsi="Arial" w:cs="Arial"/>
-        </w:rPr>
-        <w:t>–</w:t>
-      </w:r>
-      <w:proofErr w:type="gramEnd"/>
-      <w:r>
-        <w:rPr>
-          <w:rFonts w:ascii="Arial" w:hAnsi="Arial" w:cs="Arial"/>
-        </w:rPr>
-        <w:t xml:space="preserve"> Software Development Kit</w:t>
-      </w:r>
-    </w:p>
-    <w:p>
-      <w:pPr>
-        <w:rPr>
-          <w:rFonts w:ascii="Arial" w:hAnsi="Arial" w:cs="Arial"/>
-        </w:rPr>
-      </w:pPr>
-    </w:p>
-    <w:p>
-      <w:pPr>
-        <w:rPr>
-          <w:rFonts w:ascii="Arial" w:hAnsi="Arial" w:cs="Arial"/>
-        </w:rPr>
-      </w:pPr>
-    </w:p>
-    <w:p>
-      <w:pPr>
-        <w:pStyle w:val="Heading3"/>
-        <w:rPr>
-          <w:rFonts w:ascii="Arial" w:hAnsi="Arial"/>
-        </w:rPr>
-      </w:pPr>
-      <w:bookmarkStart w:id="10" w:name="_Toc536201984"/>
-      <w:r>
-        <w:rPr>
-          <w:rFonts w:ascii="Arial" w:hAnsi="Arial"/>
-        </w:rPr>
-        <w:t>Ablage, Gültigkeit und Bezüge zu anderen Dokumenten</w:t>
-      </w:r>
-      <w:bookmarkEnd w:id="10"/>
-    </w:p>
-    <w:p>
-      <w:pPr>
-        <w:rPr>
-          <w:rFonts w:ascii="Arial" w:hAnsi="Arial" w:cs="Arial"/>
-        </w:rPr>
-      </w:pPr>
-      <w:r>
-        <w:rPr>
-          <w:rFonts w:ascii="Arial" w:hAnsi="Arial" w:cs="Arial"/>
-        </w:rPr>
-        <w:t>Derzeit hat dieses Dokument keinerlei Bezug zu anderen Dokumenten.</w:t>
-      </w:r>
-    </w:p>
-    <w:p>
-      <w:pPr>
-        <w:pStyle w:val="Heading2"/>
-        <w:rPr>
-          <w:rFonts w:ascii="Arial" w:hAnsi="Arial"/>
-        </w:rPr>
-      </w:pPr>
-      <w:bookmarkStart w:id="11" w:name="_Toc536201985"/>
-      <w:r>
-        <w:rPr>
-          <w:rFonts w:ascii="Arial" w:hAnsi="Arial"/>
-        </w:rPr>
-        <w:t>Verteiler und Freigabe</w:t>
+        <w:t>Verteiler für dieses Lastenheft</w:t>
       </w:r>
       <w:bookmarkEnd w:id="11"/>
-    </w:p>
-    <w:p>
-      <w:pPr>
-        <w:pStyle w:val="Heading3"/>
-        <w:rPr>
-          <w:rFonts w:ascii="Arial" w:hAnsi="Arial"/>
-        </w:rPr>
-      </w:pPr>
-      <w:bookmarkStart w:id="12" w:name="_Toc536201986"/>
-      <w:r>
-        <w:rPr>
-          <w:rFonts w:ascii="Arial" w:hAnsi="Arial"/>
-        </w:rPr>
-        <w:t>Verteiler für dieses Lastenheft</w:t>
-      </w:r>
-      <w:bookmarkEnd w:id="12"/>
     </w:p>
     <w:tbl>
       <w:tblPr>
@@ -5232,14 +5305,12 @@
               </w:rPr>
               <w:t xml:space="preserve"> </w:t>
             </w:r>
-            <w:proofErr w:type="spellStart"/>
             <w:r>
               <w:rPr>
                 <w:rFonts w:ascii="Arial" w:hAnsi="Arial" w:cs="Arial"/>
               </w:rPr>
               <w:t>Undertale</w:t>
             </w:r>
-            <w:proofErr w:type="spellEnd"/>
           </w:p>
         </w:tc>
         <w:tc>
@@ -5555,44 +5626,48 @@
           <w:rFonts w:ascii="Arial" w:hAnsi="Arial"/>
         </w:rPr>
       </w:pPr>
-      <w:bookmarkStart w:id="13" w:name="_Toc536201987"/>
-      <w:proofErr w:type="spellStart"/>
+      <w:bookmarkStart w:id="12" w:name="_Toc536201987"/>
       <w:r>
         <w:rPr>
           <w:rFonts w:ascii="Arial" w:hAnsi="Arial"/>
         </w:rPr>
-        <w:t>Reviewvermerke</w:t>
-      </w:r>
-      <w:proofErr w:type="spellEnd"/>
+        <w:t>Review</w:t>
+      </w:r>
       <w:r>
         <w:rPr>
           <w:rFonts w:ascii="Arial" w:hAnsi="Arial"/>
         </w:rPr>
-        <w:t xml:space="preserve"> und Meeting-Protokolle</w:t>
+        <w:t>-V</w:t>
+      </w:r>
+      <w:r>
+        <w:rPr>
+          <w:rFonts w:ascii="Arial" w:hAnsi="Arial"/>
+        </w:rPr>
+        <w:t>ermerke und Meeting-Protokolle</w:t>
+      </w:r>
+      <w:bookmarkEnd w:id="12"/>
+      <w:r>
+        <w:rPr>
+          <w:rFonts w:ascii="Arial" w:hAnsi="Arial"/>
+        </w:rPr>
+        <w:t xml:space="preserve"> </w:t>
+      </w:r>
+    </w:p>
+    <w:p>
+      <w:pPr>
+        <w:pStyle w:val="Heading3"/>
+        <w:rPr>
+          <w:rFonts w:ascii="Arial" w:hAnsi="Arial"/>
+        </w:rPr>
+      </w:pPr>
+      <w:bookmarkStart w:id="13" w:name="_Toc536201988"/>
+      <w:r>
+        <w:rPr>
+          <w:rFonts w:ascii="Arial" w:hAnsi="Arial"/>
+        </w:rPr>
+        <w:t>Erstes bis n-tes Review</w:t>
       </w:r>
       <w:bookmarkEnd w:id="13"/>
-      <w:r>
-        <w:rPr>
-          <w:rFonts w:ascii="Arial" w:hAnsi="Arial"/>
-        </w:rPr>
-        <w:t xml:space="preserve"> </w:t>
-      </w:r>
-    </w:p>
-    <w:p>
-      <w:pPr>
-        <w:pStyle w:val="Heading3"/>
-        <w:rPr>
-          <w:rFonts w:ascii="Arial" w:hAnsi="Arial"/>
-        </w:rPr>
-      </w:pPr>
-      <w:bookmarkStart w:id="14" w:name="_Toc536201988"/>
-      <w:r>
-        <w:rPr>
-          <w:rFonts w:ascii="Arial" w:hAnsi="Arial"/>
-        </w:rPr>
-        <w:t>Erstes bis n-tes Review</w:t>
-      </w:r>
-      <w:bookmarkEnd w:id="14"/>
     </w:p>
     <w:p>
       <w:pPr>
@@ -5614,60 +5689,301 @@
       <w:r>
         <w:br w:type="column"/>
       </w:r>
-      <w:bookmarkStart w:id="15" w:name="_Toc536201989"/>
+      <w:bookmarkStart w:id="14" w:name="_Toc536201989"/>
       <w:r>
         <w:lastRenderedPageBreak/>
         <w:t>Konzept und Rahmenbedingungen</w:t>
       </w:r>
+      <w:bookmarkEnd w:id="14"/>
+    </w:p>
+    <w:p>
+      <w:pPr>
+        <w:pStyle w:val="Heading2"/>
+        <w:rPr>
+          <w:rFonts w:ascii="Arial" w:hAnsi="Arial"/>
+        </w:rPr>
+      </w:pPr>
+      <w:bookmarkStart w:id="15" w:name="_Toc536201990"/>
+      <w:r>
+        <w:rPr>
+          <w:rFonts w:ascii="Arial" w:hAnsi="Arial"/>
+        </w:rPr>
+        <w:t>Benutzer / Zielgruppe</w:t>
+      </w:r>
       <w:bookmarkEnd w:id="15"/>
     </w:p>
     <w:p>
       <w:pPr>
+        <w:rPr>
+          <w:rFonts w:ascii="Arial" w:hAnsi="Arial" w:cs="Arial"/>
+        </w:rPr>
+      </w:pPr>
+      <w:r>
+        <w:rPr>
+          <w:rFonts w:ascii="Arial" w:hAnsi="Arial" w:cs="Arial"/>
+        </w:rPr>
+        <w:t xml:space="preserve">Die Zielgruppe soll Heimnutzer sein, welche </w:t>
+      </w:r>
+      <w:r>
+        <w:rPr>
+          <w:rFonts w:ascii="Arial" w:hAnsi="Arial" w:cs="Arial"/>
+        </w:rPr>
+        <w:t>Wert darauf legen ein übersichtliches Bild von monatlichen Abbuchungen zu bekommen, mit einem Schwerpunkt auf Online-</w:t>
+      </w:r>
+      <w:r>
+        <w:rPr>
+          <w:rFonts w:ascii="Arial" w:hAnsi="Arial" w:cs="Arial"/>
+        </w:rPr>
+        <w:t>Abonnement</w:t>
+      </w:r>
+      <w:r>
+        <w:rPr>
+          <w:rFonts w:ascii="Arial" w:hAnsi="Arial" w:cs="Arial"/>
+        </w:rPr>
+        <w:t xml:space="preserve"> </w:t>
+      </w:r>
+      <w:r>
+        <w:rPr>
+          <w:rFonts w:ascii="Arial" w:hAnsi="Arial" w:cs="Arial"/>
+        </w:rPr>
+        <w:t>wie Netflix oder Amazon, Dropbox, Office etc.</w:t>
+      </w:r>
+    </w:p>
+    <w:p>
+      <w:pPr>
         <w:pStyle w:val="Heading2"/>
         <w:rPr>
           <w:rFonts w:ascii="Arial" w:hAnsi="Arial"/>
         </w:rPr>
       </w:pPr>
-      <w:bookmarkStart w:id="16" w:name="_Toc536201990"/>
+      <w:proofErr w:type="spellStart"/>
       <w:r>
         <w:rPr>
           <w:rFonts w:ascii="Arial" w:hAnsi="Arial"/>
         </w:rPr>
-        <w:t>Benutzer / Zielgruppe</w:t>
+        <w:t>Ausgangssituration</w:t>
+      </w:r>
+      <w:proofErr w:type="spellEnd"/>
+    </w:p>
+    <w:p>
+      <w:pPr>
+        <w:rPr>
+          <w:rFonts w:ascii="Arial" w:hAnsi="Arial" w:cs="Arial"/>
+        </w:rPr>
+      </w:pPr>
+      <w:r>
+        <w:rPr>
+          <w:rFonts w:ascii="Arial" w:hAnsi="Arial" w:cs="Arial"/>
+        </w:rPr>
+        <w:t xml:space="preserve">Mehr Endnutzer schließen heutzutage monatliche Online-Abos ab, welche am Anfang wenige Beträge sind, aber mit der Zeit sich anhäufen. Nutzer sollen einen einfacheren Überblick bekommen, welche </w:t>
+      </w:r>
+      <w:r>
+        <w:rPr>
+          <w:rFonts w:ascii="Arial" w:hAnsi="Arial" w:cs="Arial"/>
+        </w:rPr>
+        <w:t>Abonnement</w:t>
+      </w:r>
+      <w:r>
+        <w:rPr>
+          <w:rFonts w:ascii="Arial" w:hAnsi="Arial" w:cs="Arial"/>
+        </w:rPr>
+        <w:t xml:space="preserve"> sie verfügen und sollen eine einfachere Option geboten werden diese zu regulieren.</w:t>
+      </w:r>
+    </w:p>
+    <w:p>
+      <w:pPr>
+        <w:pStyle w:val="Heading2"/>
+        <w:rPr>
+          <w:rFonts w:ascii="Arial" w:hAnsi="Arial"/>
+        </w:rPr>
+      </w:pPr>
+      <w:bookmarkStart w:id="16" w:name="_Toc536201991"/>
+      <w:r>
+        <w:rPr>
+          <w:rFonts w:ascii="Arial" w:hAnsi="Arial"/>
+        </w:rPr>
+        <w:t>Ziele des Anbieters</w:t>
       </w:r>
       <w:bookmarkEnd w:id="16"/>
-    </w:p>
-    <w:p>
-      <w:pPr>
-        <w:rPr>
-          <w:rFonts w:ascii="Arial" w:hAnsi="Arial" w:cs="Arial"/>
-        </w:rPr>
-      </w:pPr>
-      <w:r>
-        <w:rPr>
-          <w:rFonts w:ascii="Arial" w:hAnsi="Arial" w:cs="Arial"/>
-        </w:rPr>
-        <w:t xml:space="preserve">Die Zielgruppe soll Heimnutzer sein, welche </w:t>
-      </w:r>
-      <w:r>
-        <w:rPr>
-          <w:rFonts w:ascii="Arial" w:hAnsi="Arial" w:cs="Arial"/>
-        </w:rPr>
-        <w:t>Wert darauf legen ein übersichtliches Bild von monatlichen Abbuchungen zu bekommen, mit einem Schwerpunkt auf Online-</w:t>
+      <w:r>
+        <w:rPr>
+          <w:rFonts w:ascii="Arial" w:hAnsi="Arial"/>
+        </w:rPr>
+        <w:t xml:space="preserve"> </w:t>
+      </w:r>
+    </w:p>
+    <w:p>
+      <w:pPr>
+        <w:rPr>
+          <w:rFonts w:ascii="Arial" w:hAnsi="Arial" w:cs="Arial"/>
+        </w:rPr>
+      </w:pPr>
+      <w:r>
+        <w:rPr>
+          <w:rFonts w:ascii="Arial" w:hAnsi="Arial" w:cs="Arial"/>
+        </w:rPr>
+        <w:t xml:space="preserve">Der Anbieter soll ein Produkt bereitstellen, welches Nutzern erlaubt mittels einer externen Datenbankverbindung oder einer lokalen Datenbankdatei, monatliche Transaktionen mit </w:t>
+      </w:r>
+      <w:r>
+        <w:rPr>
+          <w:rFonts w:ascii="Arial" w:hAnsi="Arial" w:cs="Arial"/>
+        </w:rPr>
+        <w:t>einem</w:t>
+      </w:r>
+      <w:r>
+        <w:rPr>
+          <w:rFonts w:ascii="Arial" w:hAnsi="Arial" w:cs="Arial"/>
+        </w:rPr>
+        <w:t xml:space="preserve"> vorgegebenen Budget zu verwalten.</w:t>
+      </w:r>
+    </w:p>
+    <w:p>
+      <w:pPr>
+        <w:pStyle w:val="Heading2"/>
+        <w:rPr>
+          <w:rFonts w:ascii="Arial" w:hAnsi="Arial"/>
+        </w:rPr>
+      </w:pPr>
+      <w:bookmarkStart w:id="17" w:name="_Toc536201992"/>
+      <w:r>
+        <w:rPr>
+          <w:rFonts w:ascii="Arial" w:hAnsi="Arial"/>
+        </w:rPr>
+        <w:t>Ziele und Nutzen des Anwenders</w:t>
+      </w:r>
+      <w:bookmarkEnd w:id="17"/>
+    </w:p>
+    <w:p>
+      <w:pPr>
+        <w:rPr>
+          <w:rFonts w:ascii="Arial" w:hAnsi="Arial" w:cs="Arial"/>
+        </w:rPr>
+      </w:pPr>
+      <w:r>
+        <w:rPr>
+          <w:rFonts w:ascii="Arial" w:hAnsi="Arial" w:cs="Arial"/>
+        </w:rPr>
+        <w:t xml:space="preserve">Der </w:t>
+      </w:r>
+      <w:r>
+        <w:rPr>
+          <w:rFonts w:ascii="Arial" w:hAnsi="Arial" w:cs="Arial"/>
+        </w:rPr>
+        <w:t>Anwender</w:t>
+      </w:r>
+      <w:r>
+        <w:rPr>
+          <w:rFonts w:ascii="Arial" w:hAnsi="Arial" w:cs="Arial"/>
+        </w:rPr>
+        <w:t xml:space="preserve"> soll </w:t>
+      </w:r>
+      <w:r>
+        <w:rPr>
+          <w:rFonts w:ascii="Arial" w:hAnsi="Arial" w:cs="Arial"/>
+        </w:rPr>
+        <w:t xml:space="preserve">in einer Desktop-Anwendung monatliche Abbuchungen verwalten und dadurch besser Ausgaben regulieren zu können. </w:t>
+      </w:r>
+    </w:p>
+    <w:p>
+      <w:pPr>
+        <w:pStyle w:val="Heading2"/>
+        <w:rPr>
+          <w:rFonts w:ascii="Arial" w:hAnsi="Arial"/>
+        </w:rPr>
+      </w:pPr>
+      <w:bookmarkStart w:id="18" w:name="_Toc536201993"/>
+      <w:r>
+        <w:rPr>
+          <w:rFonts w:ascii="Arial" w:hAnsi="Arial"/>
+        </w:rPr>
+        <w:t>Systemvoraussetzungen</w:t>
+      </w:r>
+      <w:bookmarkEnd w:id="18"/>
+    </w:p>
+    <w:p>
+      <w:pPr>
+        <w:rPr>
+          <w:rFonts w:ascii="Arial" w:hAnsi="Arial" w:cs="Arial"/>
+        </w:rPr>
+      </w:pPr>
+      <w:r>
+        <w:rPr>
+          <w:rFonts w:ascii="Arial" w:hAnsi="Arial" w:cs="Arial"/>
+        </w:rPr>
+        <w:t xml:space="preserve">Das Programm soll auf allen Intel bzw. AMD x86 </w:t>
+      </w:r>
+      <w:r>
+        <w:rPr>
+          <w:rFonts w:ascii="Arial" w:hAnsi="Arial" w:cs="Arial"/>
+        </w:rPr>
+        <w:t>bzw.</w:t>
+      </w:r>
+      <w:r>
+        <w:rPr>
+          <w:rFonts w:ascii="Arial" w:hAnsi="Arial" w:cs="Arial"/>
+        </w:rPr>
+        <w:t xml:space="preserve"> x86_64 Rechnern</w:t>
+      </w:r>
+      <w:r>
+        <w:rPr>
+          <w:rFonts w:ascii="Arial" w:hAnsi="Arial" w:cs="Arial"/>
+        </w:rPr>
+        <w:t xml:space="preserve"> in einer Windows-Umgebung laufen, mit der Vorrausetzung, dass WPF Applikationen auf .NET Core 3.1 einwandfrei funktionieren. </w:t>
+      </w:r>
+    </w:p>
+    <w:p>
+      <w:pPr>
+        <w:pStyle w:val="Heading2"/>
+        <w:rPr>
+          <w:rFonts w:ascii="Arial" w:hAnsi="Arial"/>
+        </w:rPr>
+      </w:pPr>
+      <w:bookmarkStart w:id="19" w:name="_Toc536201994"/>
+      <w:r>
+        <w:rPr>
+          <w:rFonts w:ascii="Arial" w:hAnsi="Arial"/>
+        </w:rPr>
+        <w:t>Ressourcen</w:t>
+      </w:r>
+      <w:bookmarkEnd w:id="19"/>
+    </w:p>
+    <w:p>
+      <w:pPr>
+        <w:rPr>
+          <w:rFonts w:ascii="Arial" w:hAnsi="Arial" w:cs="Arial"/>
+        </w:rPr>
+      </w:pPr>
+      <w:r>
+        <w:rPr>
+          <w:rFonts w:ascii="Arial" w:hAnsi="Arial" w:cs="Arial"/>
+        </w:rPr>
+        <w:t xml:space="preserve">Das Projekt soll in einer Windows-Umgebung mit der </w:t>
       </w:r>
       <w:proofErr w:type="spellStart"/>
       <w:r>
         <w:rPr>
           <w:rFonts w:ascii="Arial" w:hAnsi="Arial" w:cs="Arial"/>
         </w:rPr>
-        <w:t>Abonnents</w:t>
+        <w:t>JetBrains</w:t>
       </w:r>
       <w:proofErr w:type="spellEnd"/>
       <w:r>
         <w:rPr>
           <w:rFonts w:ascii="Arial" w:hAnsi="Arial" w:cs="Arial"/>
         </w:rPr>
-        <w:t xml:space="preserve"> wie Netflix oder Amazon, Dropbox, Office etc.</w:t>
+        <w:t xml:space="preserve"> Rider IDE entwickelt werden, als SDK </w:t>
+      </w:r>
+      <w:r>
+        <w:rPr>
+          <w:rFonts w:ascii="Arial" w:hAnsi="Arial" w:cs="Arial"/>
+        </w:rPr>
+        <w:t>kommt</w:t>
+      </w:r>
+      <w:r>
+        <w:rPr>
+          <w:rFonts w:ascii="Arial" w:hAnsi="Arial" w:cs="Arial"/>
+        </w:rPr>
+        <w:t xml:space="preserve"> .NET Core 3.1 im Einsatz. Als Programmiersprache soll C# verwendet und die Oberfläche soll in XAML für das WPF entworfen werden. </w:t>
       </w:r>
     </w:p>
     <w:p>
@@ -5677,213 +5993,24 @@
           <w:rFonts w:ascii="Arial" w:hAnsi="Arial"/>
         </w:rPr>
       </w:pPr>
-      <w:bookmarkStart w:id="17" w:name="_Toc536201991"/>
       <w:r>
         <w:rPr>
           <w:rFonts w:ascii="Arial" w:hAnsi="Arial"/>
         </w:rPr>
-        <w:t>Ziele des Anbieters</w:t>
-      </w:r>
-      <w:bookmarkEnd w:id="17"/>
-      <w:r>
-        <w:rPr>
-          <w:rFonts w:ascii="Arial" w:hAnsi="Arial"/>
-        </w:rPr>
-        <w:t xml:space="preserve"> </w:t>
-      </w:r>
-    </w:p>
-    <w:p>
-      <w:pPr>
-        <w:rPr>
-          <w:rFonts w:ascii="Arial" w:hAnsi="Arial" w:cs="Arial"/>
-        </w:rPr>
-      </w:pPr>
-      <w:r>
-        <w:rPr>
-          <w:rFonts w:ascii="Arial" w:hAnsi="Arial" w:cs="Arial"/>
-        </w:rPr>
-        <w:t xml:space="preserve">Der Anbieter soll ein Produkt bereitstellen, welches Nutzern erlaubt mittels einer externen Datenbankverbindung oder einer lokalen Datenbankdatei, monatliche Transaktionen mit </w:t>
-      </w:r>
-      <w:proofErr w:type="spellStart"/>
-      <w:r>
-        <w:rPr>
-          <w:rFonts w:ascii="Arial" w:hAnsi="Arial" w:cs="Arial"/>
-        </w:rPr>
-        <w:t>eineem</w:t>
-      </w:r>
-      <w:proofErr w:type="spellEnd"/>
-      <w:r>
-        <w:rPr>
-          <w:rFonts w:ascii="Arial" w:hAnsi="Arial" w:cs="Arial"/>
-        </w:rPr>
-        <w:t xml:space="preserve"> vorgegebenen Budget zu verwalten.</w:t>
-      </w:r>
-    </w:p>
-    <w:p>
-      <w:pPr>
-        <w:pStyle w:val="Heading2"/>
-        <w:rPr>
-          <w:rFonts w:ascii="Arial" w:hAnsi="Arial"/>
-        </w:rPr>
-      </w:pPr>
-      <w:bookmarkStart w:id="18" w:name="_Toc536201992"/>
-      <w:r>
-        <w:rPr>
-          <w:rFonts w:ascii="Arial" w:hAnsi="Arial"/>
-        </w:rPr>
-        <w:t>Ziele und Nutzen des Anwenders</w:t>
-      </w:r>
-      <w:bookmarkEnd w:id="18"/>
-    </w:p>
-    <w:p>
-      <w:pPr>
-        <w:rPr>
-          <w:rFonts w:ascii="Arial" w:hAnsi="Arial" w:cs="Arial"/>
-        </w:rPr>
-      </w:pPr>
-      <w:r>
-        <w:rPr>
-          <w:rFonts w:ascii="Arial" w:hAnsi="Arial" w:cs="Arial"/>
-        </w:rPr>
-        <w:t xml:space="preserve">Der </w:t>
-      </w:r>
-      <w:r>
-        <w:rPr>
-          <w:rFonts w:ascii="Arial" w:hAnsi="Arial" w:cs="Arial"/>
-        </w:rPr>
-        <w:t>Anwender</w:t>
-      </w:r>
-      <w:r>
-        <w:rPr>
-          <w:rFonts w:ascii="Arial" w:hAnsi="Arial" w:cs="Arial"/>
-        </w:rPr>
-        <w:t xml:space="preserve"> soll </w:t>
-      </w:r>
-      <w:r>
-        <w:rPr>
-          <w:rFonts w:ascii="Arial" w:hAnsi="Arial" w:cs="Arial"/>
-        </w:rPr>
-        <w:t xml:space="preserve">in einer Desktop-Anwendung monatliche Abbuchungen verwalten und dadurch besser Ausgaben regulieren zu können. </w:t>
-      </w:r>
-    </w:p>
-    <w:p>
-      <w:pPr>
-        <w:pStyle w:val="Heading2"/>
-        <w:rPr>
-          <w:rFonts w:ascii="Arial" w:hAnsi="Arial"/>
-        </w:rPr>
-      </w:pPr>
-      <w:bookmarkStart w:id="19" w:name="_Toc536201993"/>
-      <w:r>
-        <w:rPr>
-          <w:rFonts w:ascii="Arial" w:hAnsi="Arial"/>
-        </w:rPr>
-        <w:t>Systemvoraussetzungen</w:t>
-      </w:r>
-      <w:bookmarkEnd w:id="19"/>
-    </w:p>
-    <w:p>
-      <w:pPr>
-        <w:rPr>
-          <w:rFonts w:ascii="Arial" w:hAnsi="Arial" w:cs="Arial"/>
-        </w:rPr>
-      </w:pPr>
-      <w:r>
-        <w:rPr>
-          <w:rFonts w:ascii="Arial" w:hAnsi="Arial" w:cs="Arial"/>
-        </w:rPr>
-        <w:t xml:space="preserve">Das Programm soll </w:t>
-      </w:r>
-      <w:proofErr w:type="gramStart"/>
-      <w:r>
-        <w:rPr>
-          <w:rFonts w:ascii="Arial" w:hAnsi="Arial" w:cs="Arial"/>
-        </w:rPr>
-        <w:t>auf allen Intel</w:t>
-      </w:r>
-      <w:proofErr w:type="gramEnd"/>
-      <w:r>
-        <w:rPr>
-          <w:rFonts w:ascii="Arial" w:hAnsi="Arial" w:cs="Arial"/>
-        </w:rPr>
-        <w:t xml:space="preserve"> bzw. AMD x86 </w:t>
-      </w:r>
-      <w:proofErr w:type="spellStart"/>
-      <w:r>
-        <w:rPr>
-          <w:rFonts w:ascii="Arial" w:hAnsi="Arial" w:cs="Arial"/>
-        </w:rPr>
-        <w:t>bzw</w:t>
-      </w:r>
-      <w:proofErr w:type="spellEnd"/>
-      <w:r>
-        <w:rPr>
-          <w:rFonts w:ascii="Arial" w:hAnsi="Arial" w:cs="Arial"/>
-        </w:rPr>
-        <w:t xml:space="preserve"> x86_64 Rechnern</w:t>
-      </w:r>
-      <w:r>
-        <w:rPr>
-          <w:rFonts w:ascii="Arial" w:hAnsi="Arial" w:cs="Arial"/>
-        </w:rPr>
-        <w:t xml:space="preserve"> in einer Windows-Umgebung laufen, mit der Vorrausetzung, dass WPF Applikationen auf .NET Core 3.1 einwandfrei funktionieren. </w:t>
-      </w:r>
-    </w:p>
-    <w:p>
-      <w:pPr>
-        <w:pStyle w:val="Heading2"/>
-        <w:rPr>
-          <w:rFonts w:ascii="Arial" w:hAnsi="Arial"/>
-        </w:rPr>
-      </w:pPr>
-      <w:bookmarkStart w:id="20" w:name="_Toc536201994"/>
-      <w:r>
-        <w:rPr>
-          <w:rFonts w:ascii="Arial" w:hAnsi="Arial"/>
-        </w:rPr>
-        <w:t>Ressourcen</w:t>
-      </w:r>
-      <w:bookmarkEnd w:id="20"/>
-    </w:p>
-    <w:p>
-      <w:pPr>
-        <w:rPr>
-          <w:rFonts w:ascii="Arial" w:hAnsi="Arial" w:cs="Arial"/>
-        </w:rPr>
-      </w:pPr>
-      <w:r>
-        <w:rPr>
-          <w:rFonts w:ascii="Arial" w:hAnsi="Arial" w:cs="Arial"/>
-        </w:rPr>
-        <w:t xml:space="preserve">Das Projekt soll in einer Windows-Umgebung mit der </w:t>
-      </w:r>
-      <w:proofErr w:type="spellStart"/>
-      <w:r>
-        <w:rPr>
-          <w:rFonts w:ascii="Arial" w:hAnsi="Arial" w:cs="Arial"/>
-        </w:rPr>
-        <w:t>JetBrains</w:t>
-      </w:r>
-      <w:proofErr w:type="spellEnd"/>
-      <w:r>
-        <w:rPr>
-          <w:rFonts w:ascii="Arial" w:hAnsi="Arial" w:cs="Arial"/>
-        </w:rPr>
-        <w:t xml:space="preserve"> Rider IDE entwickelt werden, als SDK </w:t>
-      </w:r>
-      <w:proofErr w:type="spellStart"/>
-      <w:r>
-        <w:rPr>
-          <w:rFonts w:ascii="Arial" w:hAnsi="Arial" w:cs="Arial"/>
-        </w:rPr>
-        <w:t>kommtt</w:t>
-      </w:r>
-      <w:proofErr w:type="spellEnd"/>
-      <w:r>
-        <w:rPr>
-          <w:rFonts w:ascii="Arial" w:hAnsi="Arial" w:cs="Arial"/>
-        </w:rPr>
-        <w:t xml:space="preserve"> .NET Core 3.1 im Einsatz. Als Programmiersprache soll C# verwendet und die Oberfläche soll in XAML für das WPF entworfen werden. </w:t>
+        <w:t>Management Summary</w:t>
+      </w:r>
+    </w:p>
+    <w:p>
+      <w:pPr>
+        <w:rPr>
+          <w:rFonts w:ascii="Arial" w:hAnsi="Arial" w:cs="Arial"/>
+        </w:rPr>
+      </w:pPr>
+      <w:r>
+        <w:rPr>
+          <w:rFonts w:ascii="Arial" w:hAnsi="Arial" w:cs="Arial"/>
+        </w:rPr>
+        <w:t xml:space="preserve">In diesem Dokument werden die ungefähren Vorgänge der Projektplanung geschildert, und welche Bausteine im Zusammenhang mit dem Projekt kommen sollen. Es wird die ungefähre Zeitspanne von 10 Wochen als Entwicklungszeitraum für das Projekt geschätzt. Zudem werden auch hier eventuelle Änderungen im Dokument verzeichnet. </w:t>
       </w:r>
     </w:p>
     <w:p>
@@ -5893,7 +6020,7 @@
       <w:r>
         <w:br w:type="column"/>
       </w:r>
-      <w:bookmarkStart w:id="21" w:name="_Toc536201995"/>
+      <w:bookmarkStart w:id="20" w:name="_Toc536201995"/>
       <w:r>
         <w:lastRenderedPageBreak/>
         <w:t>Anforderung</w:t>
@@ -5904,56 +6031,56 @@
       <w:r>
         <w:t>eschreibung</w:t>
       </w:r>
+      <w:bookmarkEnd w:id="20"/>
+    </w:p>
+    <w:p>
+      <w:pPr>
+        <w:rPr>
+          <w:rFonts w:ascii="Arial" w:hAnsi="Arial" w:cs="Arial"/>
+        </w:rPr>
+      </w:pPr>
+      <w:r>
+        <w:rPr>
+          <w:rFonts w:ascii="Arial" w:hAnsi="Arial" w:cs="Arial"/>
+        </w:rPr>
+        <w:t xml:space="preserve">Die </w:t>
+      </w:r>
+      <w:proofErr w:type="spellStart"/>
+      <w:r>
+        <w:rPr>
+          <w:rFonts w:ascii="Arial" w:hAnsi="Arial" w:cs="Arial"/>
+        </w:rPr>
+        <w:t>Anforderungsbechreibung</w:t>
+      </w:r>
+      <w:proofErr w:type="spellEnd"/>
+      <w:r>
+        <w:rPr>
+          <w:rFonts w:ascii="Arial" w:hAnsi="Arial" w:cs="Arial"/>
+        </w:rPr>
+        <w:t xml:space="preserve"> schätzt den Aufwand und beschreibt einen ungefähren Ablauf des durchzuführenden Projektes.</w:t>
+      </w:r>
+    </w:p>
+    <w:p>
+      <w:pPr>
+        <w:pStyle w:val="Heading2"/>
+        <w:rPr>
+          <w:rFonts w:ascii="Arial" w:hAnsi="Arial"/>
+        </w:rPr>
+      </w:pPr>
+      <w:bookmarkStart w:id="21" w:name="_Toc536201996"/>
+      <w:r>
+        <w:rPr>
+          <w:rFonts w:ascii="Arial" w:hAnsi="Arial"/>
+        </w:rPr>
+        <w:t xml:space="preserve">1. </w:t>
+      </w:r>
+      <w:r>
+        <w:rPr>
+          <w:rFonts w:ascii="Arial" w:hAnsi="Arial"/>
+        </w:rPr>
+        <w:t>Anforderung</w:t>
+      </w:r>
       <w:bookmarkEnd w:id="21"/>
-    </w:p>
-    <w:p>
-      <w:pPr>
-        <w:rPr>
-          <w:rFonts w:ascii="Arial" w:hAnsi="Arial" w:cs="Arial"/>
-        </w:rPr>
-      </w:pPr>
-      <w:r>
-        <w:rPr>
-          <w:rFonts w:ascii="Arial" w:hAnsi="Arial" w:cs="Arial"/>
-        </w:rPr>
-        <w:t xml:space="preserve">Die </w:t>
-      </w:r>
-      <w:proofErr w:type="spellStart"/>
-      <w:r>
-        <w:rPr>
-          <w:rFonts w:ascii="Arial" w:hAnsi="Arial" w:cs="Arial"/>
-        </w:rPr>
-        <w:t>Anforderungsbechreibung</w:t>
-      </w:r>
-      <w:proofErr w:type="spellEnd"/>
-      <w:r>
-        <w:rPr>
-          <w:rFonts w:ascii="Arial" w:hAnsi="Arial" w:cs="Arial"/>
-        </w:rPr>
-        <w:t xml:space="preserve"> schätzt den Aufwand und beschreibt einen ungefähren Ablauf des durchzuführenden Projektes.</w:t>
-      </w:r>
-    </w:p>
-    <w:p>
-      <w:pPr>
-        <w:pStyle w:val="Heading2"/>
-        <w:rPr>
-          <w:rFonts w:ascii="Arial" w:hAnsi="Arial"/>
-        </w:rPr>
-      </w:pPr>
-      <w:bookmarkStart w:id="22" w:name="_Toc536201996"/>
-      <w:r>
-        <w:rPr>
-          <w:rFonts w:ascii="Arial" w:hAnsi="Arial"/>
-        </w:rPr>
-        <w:t xml:space="preserve">1. </w:t>
-      </w:r>
-      <w:r>
-        <w:rPr>
-          <w:rFonts w:ascii="Arial" w:hAnsi="Arial"/>
-        </w:rPr>
-        <w:t>Anforderung</w:t>
-      </w:r>
-      <w:bookmarkEnd w:id="22"/>
     </w:p>
     <w:tbl>
       <w:tblPr>
@@ -6085,16 +6212,8 @@
               <w:rPr>
                 <w:rFonts w:ascii="Arial" w:hAnsi="Arial" w:cs="Arial"/>
               </w:rPr>
-              <w:t xml:space="preserve">Basisfunktionalität und Zugang zu einer </w:t>
+              <w:t>Basisfunktionalität und Zugang zu einer SQL Datenbank</w:t>
             </w:r>
-            <w:proofErr w:type="gramStart"/>
-            <w:r>
-              <w:rPr>
-                <w:rFonts w:ascii="Arial" w:hAnsi="Arial" w:cs="Arial"/>
-              </w:rPr>
-              <w:t>SQL Datenbank</w:t>
-            </w:r>
-            <w:proofErr w:type="gramEnd"/>
           </w:p>
         </w:tc>
       </w:tr>
@@ -6255,16 +6374,8 @@
               <w:rPr>
                 <w:rFonts w:ascii="Arial" w:hAnsi="Arial" w:cs="Arial"/>
               </w:rPr>
-              <w:t xml:space="preserve"> </w:t>
+              <w:t xml:space="preserve"> Wichtig</w:t>
             </w:r>
-            <w:proofErr w:type="gramStart"/>
-            <w:r>
-              <w:rPr>
-                <w:rFonts w:ascii="Arial" w:hAnsi="Arial" w:cs="Arial"/>
-              </w:rPr>
-              <w:t>Wichtig</w:t>
-            </w:r>
-            <w:proofErr w:type="gramEnd"/>
           </w:p>
         </w:tc>
       </w:tr>
@@ -6276,14 +6387,14 @@
           <w:rFonts w:ascii="Arial" w:hAnsi="Arial"/>
         </w:rPr>
       </w:pPr>
-      <w:bookmarkStart w:id="23" w:name="_Toc536201997"/>
+      <w:bookmarkStart w:id="22" w:name="_Toc536201997"/>
       <w:r>
         <w:rPr>
           <w:rFonts w:ascii="Arial" w:hAnsi="Arial"/>
         </w:rPr>
         <w:t>Beschreibung</w:t>
       </w:r>
-      <w:bookmarkEnd w:id="23"/>
+      <w:bookmarkEnd w:id="22"/>
     </w:p>
     <w:p>
       <w:pPr>
@@ -6298,30 +6409,14 @@
         <w:rPr>
           <w:rFonts w:ascii="Arial" w:hAnsi="Arial" w:cs="Arial"/>
         </w:rPr>
-        <w:t xml:space="preserve">Das Projektergebnis soll erlauben, auf einer </w:t>
-      </w:r>
-      <w:proofErr w:type="gramStart"/>
-      <w:r>
-        <w:rPr>
-          <w:rFonts w:ascii="Arial" w:hAnsi="Arial" w:cs="Arial"/>
-        </w:rPr>
-        <w:t>SQL Datenbank</w:t>
-      </w:r>
-      <w:proofErr w:type="gramEnd"/>
-      <w:r>
-        <w:rPr>
-          <w:rFonts w:ascii="Arial" w:hAnsi="Arial" w:cs="Arial"/>
-        </w:rPr>
-        <w:t xml:space="preserve"> zugreifen zu </w:t>
-      </w:r>
-      <w:proofErr w:type="spellStart"/>
-      <w:r>
-        <w:rPr>
-          <w:rFonts w:ascii="Arial" w:hAnsi="Arial" w:cs="Arial"/>
-        </w:rPr>
-        <w:t>könnnen</w:t>
-      </w:r>
-      <w:proofErr w:type="spellEnd"/>
+        <w:t xml:space="preserve">Das Projektergebnis soll erlauben, auf einer SQL Datenbank zugreifen zu </w:t>
+      </w:r>
+      <w:r>
+        <w:rPr>
+          <w:rFonts w:ascii="Arial" w:hAnsi="Arial" w:cs="Arial"/>
+        </w:rPr>
+        <w:t>können</w:t>
+      </w:r>
       <w:r>
         <w:rPr>
           <w:rFonts w:ascii="Arial" w:hAnsi="Arial" w:cs="Arial"/>
@@ -6342,13 +6437,42 @@
           <w:rFonts w:ascii="Arial" w:hAnsi="Arial"/>
         </w:rPr>
       </w:pPr>
-      <w:bookmarkStart w:id="24" w:name="_Toc536201998"/>
+      <w:bookmarkStart w:id="23" w:name="_Toc536201998"/>
       <w:r>
         <w:rPr>
           <w:rFonts w:ascii="Arial" w:hAnsi="Arial"/>
         </w:rPr>
         <w:t>Wechselwirkungen</w:t>
       </w:r>
+      <w:bookmarkEnd w:id="23"/>
+    </w:p>
+    <w:p>
+      <w:pPr>
+        <w:rPr>
+          <w:rFonts w:ascii="Arial" w:hAnsi="Arial" w:cs="Arial"/>
+        </w:rPr>
+      </w:pPr>
+      <w:r>
+        <w:rPr>
+          <w:rFonts w:ascii="Arial" w:hAnsi="Arial" w:cs="Arial"/>
+        </w:rPr>
+        <w:t>Komplikationen mit der SQL Anbindung sollte vermieden werden, vor allem im Zusammenhang mit einer externen Datenbank.</w:t>
+      </w:r>
+    </w:p>
+    <w:p>
+      <w:pPr>
+        <w:pStyle w:val="Heading3"/>
+        <w:rPr>
+          <w:rFonts w:ascii="Arial" w:hAnsi="Arial"/>
+        </w:rPr>
+      </w:pPr>
+      <w:bookmarkStart w:id="24" w:name="_Toc536201999"/>
+      <w:r>
+        <w:rPr>
+          <w:rFonts w:ascii="Arial" w:hAnsi="Arial"/>
+        </w:rPr>
+        <w:t>Risiken</w:t>
+      </w:r>
       <w:bookmarkEnd w:id="24"/>
     </w:p>
     <w:p>
@@ -6361,21 +6485,7 @@
         <w:rPr>
           <w:rFonts w:ascii="Arial" w:hAnsi="Arial" w:cs="Arial"/>
         </w:rPr>
-        <w:t xml:space="preserve">Komplikationen mit der </w:t>
-      </w:r>
-      <w:proofErr w:type="gramStart"/>
-      <w:r>
-        <w:rPr>
-          <w:rFonts w:ascii="Arial" w:hAnsi="Arial" w:cs="Arial"/>
-        </w:rPr>
-        <w:t>SQL Anbindung</w:t>
-      </w:r>
-      <w:proofErr w:type="gramEnd"/>
-      <w:r>
-        <w:rPr>
-          <w:rFonts w:ascii="Arial" w:hAnsi="Arial" w:cs="Arial"/>
-        </w:rPr>
-        <w:t xml:space="preserve"> sollte vermieden werden, vor allem im Zusammenhang mit einer externen Datenbank.</w:t>
+        <w:t>Eventuelle Probleme mit der Datenbankanbindung und Unterstützung von sowohl lokalen Datenbankdateien und einer externen Datenbankanbindung.</w:t>
       </w:r>
     </w:p>
     <w:p>
@@ -6385,12 +6495,12 @@
           <w:rFonts w:ascii="Arial" w:hAnsi="Arial"/>
         </w:rPr>
       </w:pPr>
-      <w:bookmarkStart w:id="25" w:name="_Toc536201999"/>
+      <w:bookmarkStart w:id="25" w:name="_Toc536202000"/>
       <w:r>
         <w:rPr>
           <w:rFonts w:ascii="Arial" w:hAnsi="Arial"/>
         </w:rPr>
-        <w:t>Risiken</w:t>
+        <w:t>Vergleich mit bestehenden Lösungen</w:t>
       </w:r>
       <w:bookmarkEnd w:id="25"/>
     </w:p>
@@ -6404,7 +6514,25 @@
         <w:rPr>
           <w:rFonts w:ascii="Arial" w:hAnsi="Arial" w:cs="Arial"/>
         </w:rPr>
-        <w:t>Eventuelle Probleme mit der Datenbankanbindung und Unterstützung von sowohl lokalen Datenbankdateien und einer externen Datenbankanbindung.</w:t>
+        <w:t xml:space="preserve">Kein Vergleich derzeit </w:t>
+      </w:r>
+      <w:r>
+        <w:rPr>
+          <w:rFonts w:ascii="Arial" w:hAnsi="Arial" w:cs="Arial"/>
+        </w:rPr>
+        <w:t>v</w:t>
+      </w:r>
+      <w:r>
+        <w:rPr>
+          <w:rFonts w:ascii="Arial" w:hAnsi="Arial" w:cs="Arial"/>
+        </w:rPr>
+        <w:t>orhanden</w:t>
+      </w:r>
+      <w:r>
+        <w:rPr>
+          <w:rFonts w:ascii="Arial" w:hAnsi="Arial" w:cs="Arial"/>
+        </w:rPr>
+        <w:t>.</w:t>
       </w:r>
     </w:p>
     <w:p>
@@ -6414,12 +6542,18 @@
           <w:rFonts w:ascii="Arial" w:hAnsi="Arial"/>
         </w:rPr>
       </w:pPr>
-      <w:bookmarkStart w:id="26" w:name="_Toc536202000"/>
+      <w:bookmarkStart w:id="26" w:name="_Toc536202001"/>
       <w:r>
         <w:rPr>
           <w:rFonts w:ascii="Arial" w:hAnsi="Arial"/>
         </w:rPr>
-        <w:t>Vergleich mit bestehenden Lösungen</w:t>
+        <w:t>S</w:t>
+      </w:r>
+      <w:r>
+        <w:rPr>
+          <w:rFonts w:ascii="Arial" w:hAnsi="Arial"/>
+        </w:rPr>
+        <w:t>chätzung des Aufwands</w:t>
       </w:r>
       <w:bookmarkEnd w:id="26"/>
     </w:p>
@@ -6433,73 +6567,30 @@
         <w:rPr>
           <w:rFonts w:ascii="Arial" w:hAnsi="Arial" w:cs="Arial"/>
         </w:rPr>
-        <w:t xml:space="preserve">Kein Vergleich derzeit </w:t>
-      </w:r>
-      <w:proofErr w:type="gramStart"/>
-      <w:r>
-        <w:rPr>
-          <w:rFonts w:ascii="Arial" w:hAnsi="Arial" w:cs="Arial"/>
-        </w:rPr>
-        <w:t>Vorhanden</w:t>
-      </w:r>
-      <w:proofErr w:type="gramEnd"/>
-    </w:p>
-    <w:p>
-      <w:pPr>
-        <w:pStyle w:val="Heading3"/>
+        <w:t>Das Projekt soll ungefähr in 10 Wochen fertiggestellt werden.</w:t>
+      </w:r>
+    </w:p>
+    <w:p>
+      <w:pPr>
+        <w:pStyle w:val="Heading2"/>
         <w:rPr>
           <w:rFonts w:ascii="Arial" w:hAnsi="Arial"/>
         </w:rPr>
       </w:pPr>
-      <w:bookmarkStart w:id="27" w:name="_Toc536202001"/>
+      <w:bookmarkStart w:id="27" w:name="_Toc536202002"/>
       <w:r>
         <w:rPr>
           <w:rFonts w:ascii="Arial" w:hAnsi="Arial"/>
         </w:rPr>
-        <w:t>S</w:t>
+        <w:t xml:space="preserve">2. </w:t>
       </w:r>
       <w:r>
         <w:rPr>
           <w:rFonts w:ascii="Arial" w:hAnsi="Arial"/>
         </w:rPr>
-        <w:t>chätzung des Aufwands</w:t>
+        <w:t>Anforderung</w:t>
       </w:r>
       <w:bookmarkEnd w:id="27"/>
-    </w:p>
-    <w:p>
-      <w:pPr>
-        <w:rPr>
-          <w:rFonts w:ascii="Arial" w:hAnsi="Arial" w:cs="Arial"/>
-        </w:rPr>
-      </w:pPr>
-      <w:r>
-        <w:rPr>
-          <w:rFonts w:ascii="Arial" w:hAnsi="Arial" w:cs="Arial"/>
-        </w:rPr>
-        <w:t>Das Projekt soll ungefähr in 10 Wochen fertiggestellt werden.</w:t>
-      </w:r>
-    </w:p>
-    <w:p>
-      <w:pPr>
-        <w:pStyle w:val="Heading2"/>
-        <w:rPr>
-          <w:rFonts w:ascii="Arial" w:hAnsi="Arial"/>
-        </w:rPr>
-      </w:pPr>
-      <w:bookmarkStart w:id="28" w:name="_Toc536202002"/>
-      <w:r>
-        <w:rPr>
-          <w:rFonts w:ascii="Arial" w:hAnsi="Arial"/>
-        </w:rPr>
-        <w:t xml:space="preserve">2. </w:t>
-      </w:r>
-      <w:r>
-        <w:rPr>
-          <w:rFonts w:ascii="Arial" w:hAnsi="Arial"/>
-        </w:rPr>
-        <w:t>Anforderung</w:t>
-      </w:r>
-      <w:bookmarkEnd w:id="28"/>
       <w:r>
         <w:rPr>
           <w:rFonts w:ascii="Arial" w:hAnsi="Arial"/>
@@ -6794,16 +6885,8 @@
               <w:rPr>
                 <w:rFonts w:ascii="Arial" w:hAnsi="Arial" w:cs="Arial"/>
               </w:rPr>
-              <w:t xml:space="preserve">Auch </w:t>
+              <w:t>Auch Wichtig</w:t>
             </w:r>
-            <w:proofErr w:type="gramStart"/>
-            <w:r>
-              <w:rPr>
-                <w:rFonts w:ascii="Arial" w:hAnsi="Arial" w:cs="Arial"/>
-              </w:rPr>
-              <w:t>Wichtig</w:t>
-            </w:r>
-            <w:proofErr w:type="gramEnd"/>
           </w:p>
         </w:tc>
       </w:tr>
@@ -6815,13 +6898,56 @@
           <w:rFonts w:ascii="Arial" w:hAnsi="Arial"/>
         </w:rPr>
       </w:pPr>
-      <w:bookmarkStart w:id="29" w:name="_Toc536202003"/>
+      <w:bookmarkStart w:id="28" w:name="_Toc536202003"/>
       <w:r>
         <w:rPr>
           <w:rFonts w:ascii="Arial" w:hAnsi="Arial"/>
         </w:rPr>
         <w:t>Beschreibung</w:t>
       </w:r>
+      <w:bookmarkEnd w:id="28"/>
+    </w:p>
+    <w:p>
+      <w:pPr>
+        <w:rPr>
+          <w:rFonts w:ascii="Arial" w:hAnsi="Arial" w:cs="Arial"/>
+        </w:rPr>
+      </w:pPr>
+      <w:r>
+        <w:rPr>
+          <w:rFonts w:ascii="Arial" w:hAnsi="Arial" w:cs="Arial"/>
+        </w:rPr>
+        <w:t xml:space="preserve">Die Oberfläche soll in WPF gestaltet werden und der Anwender soll die Möglichkeit haben eine Währung der Wahl in der korrekten </w:t>
+      </w:r>
+      <w:proofErr w:type="spellStart"/>
+      <w:r>
+        <w:rPr>
+          <w:rFonts w:ascii="Arial" w:hAnsi="Arial" w:cs="Arial"/>
+        </w:rPr>
+        <w:t>Localization</w:t>
+      </w:r>
+      <w:proofErr w:type="spellEnd"/>
+      <w:r>
+        <w:rPr>
+          <w:rFonts w:ascii="Arial" w:hAnsi="Arial" w:cs="Arial"/>
+        </w:rPr>
+        <w:t xml:space="preserve"> Culture auswählen zu können.</w:t>
+      </w:r>
+    </w:p>
+    <w:p>
+      <w:pPr>
+        <w:pStyle w:val="Heading3"/>
+        <w:rPr>
+          <w:rFonts w:ascii="Arial" w:hAnsi="Arial"/>
+        </w:rPr>
+      </w:pPr>
+      <w:bookmarkStart w:id="29" w:name="_Toc536202004"/>
+      <w:r>
+        <w:rPr>
+          <w:rFonts w:ascii="Arial" w:hAnsi="Arial"/>
+        </w:rPr>
+        <w:t>Wechselwirkungen</w:t>
+      </w:r>
       <w:bookmarkEnd w:id="29"/>
     </w:p>
     <w:p>
@@ -6834,21 +6960,21 @@
         <w:rPr>
           <w:rFonts w:ascii="Arial" w:hAnsi="Arial" w:cs="Arial"/>
         </w:rPr>
-        <w:t xml:space="preserve">Die Oberfläche soll in WPF gestaltet werden und der Anwender soll die Möglichkeit haben eine Währung der Wahl in der korrekten </w:t>
+        <w:t xml:space="preserve">Die Währung soll ordentlich im Programm auswählbar sein, deswegen sollte geachtet werden, dass </w:t>
       </w:r>
       <w:proofErr w:type="spellStart"/>
       <w:r>
         <w:rPr>
           <w:rFonts w:ascii="Arial" w:hAnsi="Arial" w:cs="Arial"/>
         </w:rPr>
-        <w:t>Localization</w:t>
+        <w:t>Bindings</w:t>
       </w:r>
       <w:proofErr w:type="spellEnd"/>
       <w:r>
         <w:rPr>
           <w:rFonts w:ascii="Arial" w:hAnsi="Arial" w:cs="Arial"/>
         </w:rPr>
-        <w:t xml:space="preserve"> Culture auswählen zu können.</w:t>
+        <w:t xml:space="preserve"> korrekt funktionieren.</w:t>
       </w:r>
     </w:p>
     <w:p>
@@ -6858,12 +6984,12 @@
           <w:rFonts w:ascii="Arial" w:hAnsi="Arial"/>
         </w:rPr>
       </w:pPr>
-      <w:bookmarkStart w:id="30" w:name="_Toc536202004"/>
+      <w:bookmarkStart w:id="30" w:name="_Toc536202005"/>
       <w:r>
         <w:rPr>
           <w:rFonts w:ascii="Arial" w:hAnsi="Arial"/>
         </w:rPr>
-        <w:t>Wechselwirkungen</w:t>
+        <w:t>Risiken</w:t>
       </w:r>
       <w:bookmarkEnd w:id="30"/>
     </w:p>
@@ -6873,12 +6999,6 @@
           <w:rFonts w:ascii="Arial" w:hAnsi="Arial" w:cs="Arial"/>
         </w:rPr>
       </w:pPr>
-      <w:r>
-        <w:rPr>
-          <w:rFonts w:ascii="Arial" w:hAnsi="Arial" w:cs="Arial"/>
-        </w:rPr>
-        <w:t xml:space="preserve">Die Währung soll ordentlich im Programm auswählbar sein, deswegen sollte geachtet werden, dass </w:t>
-      </w:r>
       <w:proofErr w:type="spellStart"/>
       <w:r>
         <w:rPr>
@@ -6891,7 +7011,7 @@
         <w:rPr>
           <w:rFonts w:ascii="Arial" w:hAnsi="Arial" w:cs="Arial"/>
         </w:rPr>
-        <w:t xml:space="preserve"> korrekt funktionieren.</w:t>
+        <w:t xml:space="preserve"> in WPF</w:t>
       </w:r>
     </w:p>
     <w:p>
@@ -6901,44 +7021,7 @@
           <w:rFonts w:ascii="Arial" w:hAnsi="Arial"/>
         </w:rPr>
       </w:pPr>
-      <w:bookmarkStart w:id="31" w:name="_Toc536202005"/>
-      <w:r>
-        <w:rPr>
-          <w:rFonts w:ascii="Arial" w:hAnsi="Arial"/>
-        </w:rPr>
-        <w:t>Risiken</w:t>
-      </w:r>
-      <w:bookmarkEnd w:id="31"/>
-    </w:p>
-    <w:p>
-      <w:pPr>
-        <w:rPr>
-          <w:rFonts w:ascii="Arial" w:hAnsi="Arial" w:cs="Arial"/>
-        </w:rPr>
-      </w:pPr>
-      <w:proofErr w:type="spellStart"/>
-      <w:r>
-        <w:rPr>
-          <w:rFonts w:ascii="Arial" w:hAnsi="Arial" w:cs="Arial"/>
-        </w:rPr>
-        <w:t>Bindings</w:t>
-      </w:r>
-      <w:proofErr w:type="spellEnd"/>
-      <w:r>
-        <w:rPr>
-          <w:rFonts w:ascii="Arial" w:hAnsi="Arial" w:cs="Arial"/>
-        </w:rPr>
-        <w:t xml:space="preserve"> in WPF</w:t>
-      </w:r>
-    </w:p>
-    <w:p>
-      <w:pPr>
-        <w:pStyle w:val="Heading3"/>
-        <w:rPr>
-          <w:rFonts w:ascii="Arial" w:hAnsi="Arial"/>
-        </w:rPr>
-      </w:pPr>
-      <w:bookmarkStart w:id="32" w:name="_Toc536202006"/>
+      <w:bookmarkStart w:id="31" w:name="_Toc536202006"/>
       <w:r>
         <w:rPr>
           <w:rFonts w:ascii="Arial" w:hAnsi="Arial"/>
@@ -6946,6 +7029,41 @@
         <w:lastRenderedPageBreak/>
         <w:t>Vergleich mit bestehenden Lösungen</w:t>
       </w:r>
+      <w:bookmarkEnd w:id="31"/>
+    </w:p>
+    <w:p>
+      <w:pPr>
+        <w:rPr>
+          <w:rFonts w:ascii="Arial" w:hAnsi="Arial" w:cs="Arial"/>
+        </w:rPr>
+      </w:pPr>
+      <w:r>
+        <w:rPr>
+          <w:rFonts w:ascii="Arial" w:hAnsi="Arial" w:cs="Arial"/>
+        </w:rPr>
+        <w:t>Kein Vergleich derzeit vorhanden.</w:t>
+      </w:r>
+    </w:p>
+    <w:p>
+      <w:pPr>
+        <w:pStyle w:val="Heading3"/>
+        <w:rPr>
+          <w:rFonts w:ascii="Arial" w:hAnsi="Arial"/>
+        </w:rPr>
+      </w:pPr>
+      <w:bookmarkStart w:id="32" w:name="_Toc536202007"/>
+      <w:r>
+        <w:rPr>
+          <w:rFonts w:ascii="Arial" w:hAnsi="Arial"/>
+        </w:rPr>
+        <w:t>S</w:t>
+      </w:r>
+      <w:r>
+        <w:rPr>
+          <w:rFonts w:ascii="Arial" w:hAnsi="Arial"/>
+        </w:rPr>
+        <w:t>chätzung des Aufwands</w:t>
+      </w:r>
       <w:bookmarkEnd w:id="32"/>
     </w:p>
     <w:p>
@@ -6958,43 +7076,199 @@
         <w:rPr>
           <w:rFonts w:ascii="Arial" w:hAnsi="Arial" w:cs="Arial"/>
         </w:rPr>
-        <w:t>Kein Vergleich derzeit vorhanden.</w:t>
-      </w:r>
-    </w:p>
-    <w:p>
-      <w:pPr>
-        <w:pStyle w:val="Heading3"/>
+        <w:t>Das Projekt soll ungefähr in 10 Wochen fertiggestellt werden.</w:t>
+      </w:r>
+    </w:p>
+    <w:p>
+      <w:pPr>
+        <w:pStyle w:val="Heading2"/>
         <w:rPr>
           <w:rFonts w:ascii="Arial" w:hAnsi="Arial"/>
         </w:rPr>
       </w:pPr>
-      <w:bookmarkStart w:id="33" w:name="_Toc536202007"/>
       <w:r>
         <w:rPr>
           <w:rFonts w:ascii="Arial" w:hAnsi="Arial"/>
         </w:rPr>
-        <w:t>S</w:t>
-      </w:r>
-      <w:r>
-        <w:rPr>
-          <w:rFonts w:ascii="Arial" w:hAnsi="Arial"/>
-        </w:rPr>
-        <w:t>chätzung des Aufwands</w:t>
-      </w:r>
+        <w:t>Meilensteine</w:t>
+      </w:r>
+    </w:p>
+    <w:p>
+      <w:pPr>
+        <w:rPr>
+          <w:rFonts w:ascii="Arial" w:hAnsi="Arial" w:cs="Arial"/>
+        </w:rPr>
+      </w:pPr>
+      <w:r>
+        <w:rPr>
+          <w:rFonts w:ascii="Arial" w:hAnsi="Arial" w:cs="Arial"/>
+        </w:rPr>
+        <w:t>Folgende Meilensteine sollen innerhalb de</w:t>
+      </w:r>
+      <w:r>
+        <w:rPr>
+          <w:rFonts w:ascii="Arial" w:hAnsi="Arial" w:cs="Arial"/>
+        </w:rPr>
+        <w:t>r Entwicklung erreicht werden</w:t>
+      </w:r>
+    </w:p>
+    <w:p>
+      <w:pPr>
+        <w:pStyle w:val="ListParagraph"/>
+        <w:numPr>
+          <w:ilvl w:val="0"/>
+          <w:numId w:val="13"/>
+        </w:numPr>
+        <w:rPr>
+          <w:rFonts w:ascii="Arial" w:hAnsi="Arial" w:cs="Arial"/>
+          <w:lang w:val="de-AT"/>
+        </w:rPr>
+      </w:pPr>
+      <w:r>
+        <w:rPr>
+          <w:rFonts w:ascii="Arial" w:hAnsi="Arial" w:cs="Arial"/>
+          <w:lang w:val="de-AT"/>
+        </w:rPr>
+        <w:t>Auffassen einer</w:t>
+      </w:r>
+      <w:r>
+        <w:rPr>
+          <w:rFonts w:ascii="Arial" w:hAnsi="Arial" w:cs="Arial"/>
+          <w:lang w:val="de-AT"/>
+        </w:rPr>
+        <w:t xml:space="preserve"> entsprechenden Dokumentation für die Projektplanung</w:t>
+      </w:r>
+    </w:p>
+    <w:p>
+      <w:pPr>
+        <w:pStyle w:val="ListParagraph"/>
+        <w:numPr>
+          <w:ilvl w:val="0"/>
+          <w:numId w:val="13"/>
+        </w:numPr>
+        <w:rPr>
+          <w:rFonts w:ascii="Arial" w:hAnsi="Arial" w:cs="Arial"/>
+          <w:lang w:val="de-AT"/>
+        </w:rPr>
+      </w:pPr>
+      <w:r>
+        <w:rPr>
+          <w:rFonts w:ascii="Arial" w:hAnsi="Arial" w:cs="Arial"/>
+          <w:lang w:val="de-AT"/>
+        </w:rPr>
+        <w:t>Gestaltung der Software-Oberfläche in WPF</w:t>
+      </w:r>
+    </w:p>
+    <w:p>
+      <w:pPr>
+        <w:pStyle w:val="ListParagraph"/>
+        <w:numPr>
+          <w:ilvl w:val="0"/>
+          <w:numId w:val="13"/>
+        </w:numPr>
+        <w:rPr>
+          <w:rFonts w:ascii="Arial" w:hAnsi="Arial" w:cs="Arial"/>
+          <w:lang w:val="de-AT"/>
+        </w:rPr>
+      </w:pPr>
+      <w:r>
+        <w:rPr>
+          <w:rFonts w:ascii="Arial" w:hAnsi="Arial" w:cs="Arial"/>
+          <w:lang w:val="de-AT"/>
+        </w:rPr>
+        <w:t>Anbindung einer Datenbank an das Software-Programm</w:t>
+      </w:r>
+    </w:p>
+    <w:p>
+      <w:pPr>
+        <w:pStyle w:val="ListParagraph"/>
+        <w:numPr>
+          <w:ilvl w:val="0"/>
+          <w:numId w:val="13"/>
+        </w:numPr>
+        <w:rPr>
+          <w:rFonts w:ascii="Arial" w:hAnsi="Arial" w:cs="Arial"/>
+          <w:lang w:val="de-AT"/>
+        </w:rPr>
+      </w:pPr>
+      <w:r>
+        <w:rPr>
+          <w:rFonts w:ascii="Arial" w:hAnsi="Arial" w:cs="Arial"/>
+          <w:lang w:val="de-AT"/>
+        </w:rPr>
+        <w:t>Das Lesen und Schreiben aus einer lokalen SQL-Datenbankdatei</w:t>
+      </w:r>
+    </w:p>
+    <w:p>
+      <w:pPr>
+        <w:pStyle w:val="ListParagraph"/>
+        <w:numPr>
+          <w:ilvl w:val="0"/>
+          <w:numId w:val="13"/>
+        </w:numPr>
+        <w:rPr>
+          <w:rFonts w:ascii="Arial" w:hAnsi="Arial" w:cs="Arial"/>
+          <w:lang w:val="de-AT"/>
+        </w:rPr>
+      </w:pPr>
+      <w:r>
+        <w:rPr>
+          <w:rFonts w:ascii="Arial" w:hAnsi="Arial" w:cs="Arial"/>
+          <w:lang w:val="de-AT"/>
+        </w:rPr>
+        <w:t>Das Hinzufügen von ein oder mehreren Währungen (Euro und US-Dollar sollten definitiv implementiert werden)</w:t>
+      </w:r>
+    </w:p>
+    <w:p>
+      <w:pPr>
+        <w:pStyle w:val="ListParagraph"/>
+        <w:numPr>
+          <w:ilvl w:val="0"/>
+          <w:numId w:val="13"/>
+        </w:numPr>
+        <w:rPr>
+          <w:rFonts w:ascii="Arial" w:hAnsi="Arial" w:cs="Arial"/>
+          <w:lang w:val="de-AT"/>
+        </w:rPr>
+      </w:pPr>
+      <w:r>
+        <w:rPr>
+          <w:rFonts w:ascii="Arial" w:hAnsi="Arial" w:cs="Arial"/>
+          <w:lang w:val="de-AT"/>
+        </w:rPr>
+        <w:t>Das Anbieten von zugreifbaren Links von bestimmten Abo-Anbietern auf deren dezidierten Konto-Einstellungen für Abo-Wechsel oder Kündigung.</w:t>
+      </w:r>
+    </w:p>
+    <w:p>
+      <w:pPr>
+        <w:pStyle w:val="ListParagraph"/>
+        <w:numPr>
+          <w:ilvl w:val="0"/>
+          <w:numId w:val="13"/>
+        </w:numPr>
+        <w:rPr>
+          <w:rFonts w:ascii="Arial" w:hAnsi="Arial" w:cs="Arial"/>
+          <w:lang w:val="de-AT"/>
+        </w:rPr>
+      </w:pPr>
+      <w:r>
+        <w:rPr>
+          <w:rFonts w:ascii="Arial" w:hAnsi="Arial" w:cs="Arial"/>
+          <w:lang w:val="de-AT"/>
+        </w:rPr>
+        <w:t xml:space="preserve">Optional: Das Verlinken auf </w:t>
+      </w:r>
+      <w:hyperlink r:id="rId8" w:history="1">
+        <w:r>
+          <w:rPr>
+            <w:rStyle w:val="Hyperlink"/>
+            <w:lang w:val="de-AT"/>
+          </w:rPr>
+          <w:t>https://online-kuendigen.at/</w:t>
+        </w:r>
+      </w:hyperlink>
+      <w:bookmarkStart w:id="33" w:name="_GoBack"/>
       <w:bookmarkEnd w:id="33"/>
-    </w:p>
-    <w:p>
-      <w:pPr>
-        <w:rPr>
-          <w:rFonts w:ascii="Arial" w:hAnsi="Arial" w:cs="Arial"/>
-        </w:rPr>
-      </w:pPr>
-      <w:r>
-        <w:rPr>
-          <w:rFonts w:ascii="Arial" w:hAnsi="Arial" w:cs="Arial"/>
-        </w:rPr>
-        <w:t>Das Projekt soll ungefähr in 10 Wochen fertiggestellt werden.</w:t>
-      </w:r>
     </w:p>
     <w:p>
       <w:pPr>
@@ -8703,15 +8977,16 @@
           <w:rFonts w:ascii="Verdana" w:hAnsi="Verdana"/>
           <w:sz w:val="22"/>
           <w:szCs w:val="22"/>
+          <w:lang w:val="en-GB"/>
         </w:rPr>
       </w:pPr>
     </w:p>
     <w:sectPr>
-      <w:headerReference w:type="even" r:id="rId8"/>
-      <w:headerReference w:type="default" r:id="rId9"/>
-      <w:footerReference w:type="default" r:id="rId10"/>
-      <w:headerReference w:type="first" r:id="rId11"/>
-      <w:footerReference w:type="first" r:id="rId12"/>
+      <w:headerReference w:type="even" r:id="rId9"/>
+      <w:headerReference w:type="default" r:id="rId10"/>
+      <w:footerReference w:type="default" r:id="rId11"/>
+      <w:headerReference w:type="first" r:id="rId12"/>
+      <w:footerReference w:type="first" r:id="rId13"/>
       <w:pgSz w:w="11900" w:h="16840"/>
       <w:pgMar w:top="1418" w:right="567" w:bottom="567" w:left="1134" w:header="567" w:footer="170" w:gutter="0"/>
       <w:cols w:space="708"/>
@@ -10326,6 +10601,119 @@
       </w:rPr>
     </w:lvl>
   </w:abstractNum>
+  <w:abstractNum w:abstractNumId="8" w15:restartNumberingAfterBreak="0">
+    <w:nsid w:val="7F69432D"/>
+    <w:multiLevelType w:val="hybridMultilevel"/>
+    <w:tmpl w:val="D1CACC0C"/>
+    <w:lvl w:ilvl="0" w:tplc="3614FEC0">
+      <w:start w:val="1"/>
+      <w:numFmt w:val="bullet"/>
+      <w:lvlText w:val=""/>
+      <w:lvlJc w:val="left"/>
+      <w:pPr>
+        <w:ind w:left="720" w:hanging="360"/>
+      </w:pPr>
+      <w:rPr>
+        <w:rFonts w:ascii="Symbol" w:eastAsiaTheme="minorEastAsia" w:hAnsi="Symbol" w:cs="Arial" w:hint="default"/>
+      </w:rPr>
+    </w:lvl>
+    <w:lvl w:ilvl="1" w:tplc="08090003" w:tentative="1">
+      <w:start w:val="1"/>
+      <w:numFmt w:val="bullet"/>
+      <w:lvlText w:val="o"/>
+      <w:lvlJc w:val="left"/>
+      <w:pPr>
+        <w:ind w:left="1440" w:hanging="360"/>
+      </w:pPr>
+      <w:rPr>
+        <w:rFonts w:ascii="Courier New" w:hAnsi="Courier New" w:cs="Courier New" w:hint="default"/>
+      </w:rPr>
+    </w:lvl>
+    <w:lvl w:ilvl="2" w:tplc="08090005" w:tentative="1">
+      <w:start w:val="1"/>
+      <w:numFmt w:val="bullet"/>
+      <w:lvlText w:val=""/>
+      <w:lvlJc w:val="left"/>
+      <w:pPr>
+        <w:ind w:left="2160" w:hanging="360"/>
+      </w:pPr>
+      <w:rPr>
+        <w:rFonts w:ascii="Wingdings" w:hAnsi="Wingdings" w:hint="default"/>
+      </w:rPr>
+    </w:lvl>
+    <w:lvl w:ilvl="3" w:tplc="08090001" w:tentative="1">
+      <w:start w:val="1"/>
+      <w:numFmt w:val="bullet"/>
+      <w:lvlText w:val=""/>
+      <w:lvlJc w:val="left"/>
+      <w:pPr>
+        <w:ind w:left="2880" w:hanging="360"/>
+      </w:pPr>
+      <w:rPr>
+        <w:rFonts w:ascii="Symbol" w:hAnsi="Symbol" w:hint="default"/>
+      </w:rPr>
+    </w:lvl>
+    <w:lvl w:ilvl="4" w:tplc="08090003" w:tentative="1">
+      <w:start w:val="1"/>
+      <w:numFmt w:val="bullet"/>
+      <w:lvlText w:val="o"/>
+      <w:lvlJc w:val="left"/>
+      <w:pPr>
+        <w:ind w:left="3600" w:hanging="360"/>
+      </w:pPr>
+      <w:rPr>
+        <w:rFonts w:ascii="Courier New" w:hAnsi="Courier New" w:cs="Courier New" w:hint="default"/>
+      </w:rPr>
+    </w:lvl>
+    <w:lvl w:ilvl="5" w:tplc="08090005" w:tentative="1">
+      <w:start w:val="1"/>
+      <w:numFmt w:val="bullet"/>
+      <w:lvlText w:val=""/>
+      <w:lvlJc w:val="left"/>
+      <w:pPr>
+        <w:ind w:left="4320" w:hanging="360"/>
+      </w:pPr>
+      <w:rPr>
+        <w:rFonts w:ascii="Wingdings" w:hAnsi="Wingdings" w:hint="default"/>
+      </w:rPr>
+    </w:lvl>
+    <w:lvl w:ilvl="6" w:tplc="08090001" w:tentative="1">
+      <w:start w:val="1"/>
+      <w:numFmt w:val="bullet"/>
+      <w:lvlText w:val=""/>
+      <w:lvlJc w:val="left"/>
+      <w:pPr>
+        <w:ind w:left="5040" w:hanging="360"/>
+      </w:pPr>
+      <w:rPr>
+        <w:rFonts w:ascii="Symbol" w:hAnsi="Symbol" w:hint="default"/>
+      </w:rPr>
+    </w:lvl>
+    <w:lvl w:ilvl="7" w:tplc="08090003" w:tentative="1">
+      <w:start w:val="1"/>
+      <w:numFmt w:val="bullet"/>
+      <w:lvlText w:val="o"/>
+      <w:lvlJc w:val="left"/>
+      <w:pPr>
+        <w:ind w:left="5760" w:hanging="360"/>
+      </w:pPr>
+      <w:rPr>
+        <w:rFonts w:ascii="Courier New" w:hAnsi="Courier New" w:cs="Courier New" w:hint="default"/>
+      </w:rPr>
+    </w:lvl>
+    <w:lvl w:ilvl="8" w:tplc="08090005" w:tentative="1">
+      <w:start w:val="1"/>
+      <w:numFmt w:val="bullet"/>
+      <w:lvlText w:val=""/>
+      <w:lvlJc w:val="left"/>
+      <w:pPr>
+        <w:ind w:left="6480" w:hanging="360"/>
+      </w:pPr>
+      <w:rPr>
+        <w:rFonts w:ascii="Wingdings" w:hAnsi="Wingdings" w:hint="default"/>
+      </w:rPr>
+    </w:lvl>
+  </w:abstractNum>
   <w:num w:numId="1">
     <w:abstractNumId w:val="5"/>
   </w:num>
@@ -10349,6 +10737,21 @@
   </w:num>
   <w:num w:numId="8">
     <w:abstractNumId w:val="6"/>
+  </w:num>
+  <w:num w:numId="9">
+    <w:abstractNumId w:val="6"/>
+  </w:num>
+  <w:num w:numId="10">
+    <w:abstractNumId w:val="6"/>
+  </w:num>
+  <w:num w:numId="11">
+    <w:abstractNumId w:val="6"/>
+  </w:num>
+  <w:num w:numId="12">
+    <w:abstractNumId w:val="6"/>
+  </w:num>
+  <w:num w:numId="13">
+    <w:abstractNumId w:val="8"/>
   </w:num>
 </w:numbering>
 </file>
@@ -10472,6 +10875,7 @@
     <w:lsdException w:name="HTML Sample" w:semiHidden="1" w:unhideWhenUsed="1"/>
     <w:lsdException w:name="HTML Typewriter" w:semiHidden="1" w:unhideWhenUsed="1"/>
     <w:lsdException w:name="HTML Variable" w:semiHidden="1" w:unhideWhenUsed="1"/>
+    <w:lsdException w:name="Normal Table" w:semiHidden="1" w:unhideWhenUsed="1"/>
     <w:lsdException w:name="annotation subject" w:semiHidden="1" w:unhideWhenUsed="1"/>
     <w:lsdException w:name="No List" w:semiHidden="1" w:unhideWhenUsed="1"/>
     <w:lsdException w:name="Outline List 1" w:semiHidden="1" w:unhideWhenUsed="1"/>
@@ -10518,8 +10922,10 @@
     <w:lsdException w:name="Table Subtle 2" w:semiHidden="1" w:unhideWhenUsed="1"/>
     <w:lsdException w:name="Table Web 1" w:semiHidden="1" w:unhideWhenUsed="1"/>
     <w:lsdException w:name="Table Web 2" w:semiHidden="1" w:unhideWhenUsed="1"/>
+    <w:lsdException w:name="Table Web 3" w:semiHidden="1" w:unhideWhenUsed="1"/>
     <w:lsdException w:name="Balloon Text" w:semiHidden="1" w:unhideWhenUsed="1"/>
     <w:lsdException w:name="Table Grid" w:uiPriority="0"/>
+    <w:lsdException w:name="Table Theme" w:semiHidden="1" w:unhideWhenUsed="1"/>
     <w:lsdException w:name="Placeholder Text" w:semiHidden="1"/>
     <w:lsdException w:name="No Spacing" w:uiPriority="1" w:qFormat="1"/>
     <w:lsdException w:name="Light Shading" w:uiPriority="60"/>
@@ -11553,7 +11959,7 @@
 </file>
 
 <file path=customXml/itemProps1.xml><?xml version="1.0" encoding="utf-8"?>
-<ds:datastoreItem xmlns:ds="http://schemas.openxmlformats.org/officeDocument/2006/customXml" ds:itemID="{0EBCB14C-C249-46ED-BDCA-D508296D5164}">
+<ds:datastoreItem xmlns:ds="http://schemas.openxmlformats.org/officeDocument/2006/customXml" ds:itemID="{1EE91B3A-778E-4690-BC24-014FD049959D}">
   <ds:schemaRefs>
     <ds:schemaRef ds:uri="http://schemas.openxmlformats.org/officeDocument/2006/bibliography"/>
   </ds:schemaRefs>

</xml_diff>